<commit_message>
RowSet Jdbc1.2 PreparedStatement Table Person, Emp, Bank All programs till here are working in jdbc
</commit_message>
<xml_diff>
--- a/JavaCon/Collections/20 Java Collections Interview Questions.docx
+++ b/JavaCon/Collections/20 Java Collections Interview Questions.docx
@@ -1,6 +1,6 @@
 
 <file path=word/document.xml><?xml version="1.0" encoding="utf-8"?>
-<w:document xmlns:wpc="http://schemas.microsoft.com/office/word/2010/wordprocessingCanvas" xmlns:cx="http://schemas.microsoft.com/office/drawing/2014/chartex" xmlns:mc="http://schemas.openxmlformats.org/markup-compatibility/2006" xmlns:o="urn:schemas-microsoft-com:office:office" xmlns:r="http://schemas.openxmlformats.org/officeDocument/2006/relationships" xmlns:m="http://schemas.openxmlformats.org/officeDocument/2006/math" xmlns:v="urn:schemas-microsoft-com:vml" xmlns:wp14="http://schemas.microsoft.com/office/word/2010/wordprocessingDrawing" xmlns:wp="http://schemas.openxmlformats.org/drawingml/2006/wordprocessingDrawing" xmlns:w10="urn:schemas-microsoft-com:office:word" xmlns:w="http://schemas.openxmlformats.org/wordprocessingml/2006/main" xmlns:w14="http://schemas.microsoft.com/office/word/2010/wordml" xmlns:w15="http://schemas.microsoft.com/office/word/2012/wordml" xmlns:w16se="http://schemas.microsoft.com/office/word/2015/wordml/symex" xmlns:wpg="http://schemas.microsoft.com/office/word/2010/wordprocessingGroup" xmlns:wpi="http://schemas.microsoft.com/office/word/2010/wordprocessingInk" xmlns:wne="http://schemas.microsoft.com/office/word/2006/wordml" xmlns:wps="http://schemas.microsoft.com/office/word/2010/wordprocessingShape" mc:Ignorable="w14 w15 w16se wp14">
+<w:document xmlns:wpc="http://schemas.microsoft.com/office/word/2010/wordprocessingCanvas" xmlns:cx="http://schemas.microsoft.com/office/drawing/2014/chartex" xmlns:cx1="http://schemas.microsoft.com/office/drawing/2015/9/8/chartex" xmlns:mc="http://schemas.openxmlformats.org/markup-compatibility/2006" xmlns:o="urn:schemas-microsoft-com:office:office" xmlns:r="http://schemas.openxmlformats.org/officeDocument/2006/relationships" xmlns:m="http://schemas.openxmlformats.org/officeDocument/2006/math" xmlns:v="urn:schemas-microsoft-com:vml" xmlns:wp14="http://schemas.microsoft.com/office/word/2010/wordprocessingDrawing" xmlns:wp="http://schemas.openxmlformats.org/drawingml/2006/wordprocessingDrawing" xmlns:w10="urn:schemas-microsoft-com:office:word" xmlns:w="http://schemas.openxmlformats.org/wordprocessingml/2006/main" xmlns:w14="http://schemas.microsoft.com/office/word/2010/wordml" xmlns:w15="http://schemas.microsoft.com/office/word/2012/wordml" xmlns:w16se="http://schemas.microsoft.com/office/word/2015/wordml/symex" xmlns:wpg="http://schemas.microsoft.com/office/word/2010/wordprocessingGroup" xmlns:wpi="http://schemas.microsoft.com/office/word/2010/wordprocessingInk" xmlns:wne="http://schemas.microsoft.com/office/word/2006/wordml" xmlns:wps="http://schemas.microsoft.com/office/word/2010/wordprocessingShape" mc:Ignorable="w14 w15 w16se wp14">
   <w:body>
     <w:p>
       <w:pPr>
@@ -90,27 +90,7 @@
           <w:sz w:val="32"/>
           <w:szCs w:val="32"/>
         </w:rPr>
-        <w:t xml:space="preserve">1) What is the difference between </w:t>
-      </w:r>
-      <w:proofErr w:type="spellStart"/>
-      <w:r>
-        <w:rPr>
-          <w:rFonts w:ascii="Helvetica" w:eastAsia="Times New Roman" w:hAnsi="Helvetica" w:cs="Helvetica"/>
-          <w:color w:val="610B4B"/>
-          <w:sz w:val="32"/>
-          <w:szCs w:val="32"/>
-        </w:rPr>
-        <w:t>ArrayList</w:t>
-      </w:r>
-      <w:proofErr w:type="spellEnd"/>
-      <w:r>
-        <w:rPr>
-          <w:rFonts w:ascii="Helvetica" w:eastAsia="Times New Roman" w:hAnsi="Helvetica" w:cs="Helvetica"/>
-          <w:color w:val="610B4B"/>
-          <w:sz w:val="32"/>
-          <w:szCs w:val="32"/>
-        </w:rPr>
-        <w:t xml:space="preserve"> and Vector?</w:t>
+        <w:t>1) What is the difference between ArrayList and Vector?</w:t>
       </w:r>
     </w:p>
     <w:tbl>
@@ -203,7 +183,6 @@
                 <w:szCs w:val="26"/>
               </w:rPr>
             </w:pPr>
-            <w:proofErr w:type="spellStart"/>
             <w:r>
               <w:rPr>
                 <w:rFonts w:ascii="Times New Roman" w:eastAsia="Times New Roman" w:hAnsi="Times New Roman" w:cs="Times New Roman"/>
@@ -215,7 +194,6 @@
               </w:rPr>
               <w:t>ArrayList</w:t>
             </w:r>
-            <w:proofErr w:type="spellEnd"/>
           </w:p>
         </w:tc>
         <w:tc>
@@ -332,25 +310,14 @@
                 <w:szCs w:val="20"/>
               </w:rPr>
             </w:pPr>
-            <w:proofErr w:type="spellStart"/>
-            <w:r>
-              <w:rPr>
-                <w:rFonts w:ascii="Verdana" w:eastAsia="Times New Roman" w:hAnsi="Verdana" w:cs="Times New Roman"/>
-                <w:color w:val="000000"/>
-                <w:sz w:val="20"/>
-                <w:szCs w:val="20"/>
-              </w:rPr>
-              <w:t>ArrayList</w:t>
-            </w:r>
-            <w:proofErr w:type="spellEnd"/>
-            <w:r>
-              <w:rPr>
-                <w:rFonts w:ascii="Verdana" w:eastAsia="Times New Roman" w:hAnsi="Verdana" w:cs="Times New Roman"/>
-                <w:color w:val="000000"/>
-                <w:sz w:val="20"/>
-                <w:szCs w:val="20"/>
-              </w:rPr>
-              <w:t xml:space="preserve"> is not synchronized.</w:t>
+            <w:r>
+              <w:rPr>
+                <w:rFonts w:ascii="Verdana" w:eastAsia="Times New Roman" w:hAnsi="Verdana" w:cs="Times New Roman"/>
+                <w:color w:val="000000"/>
+                <w:sz w:val="20"/>
+                <w:szCs w:val="20"/>
+              </w:rPr>
+              <w:t>ArrayList is not synchronized.</w:t>
             </w:r>
           </w:p>
         </w:tc>
@@ -471,25 +438,14 @@
                 <w:szCs w:val="20"/>
               </w:rPr>
             </w:pPr>
-            <w:proofErr w:type="spellStart"/>
-            <w:r>
-              <w:rPr>
-                <w:rFonts w:ascii="Verdana" w:eastAsia="Times New Roman" w:hAnsi="Verdana" w:cs="Times New Roman"/>
-                <w:color w:val="000000"/>
-                <w:sz w:val="20"/>
-                <w:szCs w:val="20"/>
-              </w:rPr>
-              <w:t>ArrayList</w:t>
-            </w:r>
-            <w:proofErr w:type="spellEnd"/>
-            <w:r>
-              <w:rPr>
-                <w:rFonts w:ascii="Verdana" w:eastAsia="Times New Roman" w:hAnsi="Verdana" w:cs="Times New Roman"/>
-                <w:color w:val="000000"/>
-                <w:sz w:val="20"/>
-                <w:szCs w:val="20"/>
-              </w:rPr>
-              <w:t xml:space="preserve"> is not a legacy class.</w:t>
+            <w:r>
+              <w:rPr>
+                <w:rFonts w:ascii="Verdana" w:eastAsia="Times New Roman" w:hAnsi="Verdana" w:cs="Times New Roman"/>
+                <w:color w:val="000000"/>
+                <w:sz w:val="20"/>
+                <w:szCs w:val="20"/>
+              </w:rPr>
+              <w:t>ArrayList is not a legacy class.</w:t>
             </w:r>
           </w:p>
         </w:tc>
@@ -610,25 +566,14 @@
                 <w:szCs w:val="20"/>
               </w:rPr>
             </w:pPr>
-            <w:proofErr w:type="spellStart"/>
-            <w:r>
-              <w:rPr>
-                <w:rFonts w:ascii="Verdana" w:eastAsia="Times New Roman" w:hAnsi="Verdana" w:cs="Times New Roman"/>
-                <w:color w:val="000000"/>
-                <w:sz w:val="20"/>
-                <w:szCs w:val="20"/>
-              </w:rPr>
-              <w:t>ArrayList</w:t>
-            </w:r>
-            <w:proofErr w:type="spellEnd"/>
-            <w:r>
-              <w:rPr>
-                <w:rFonts w:ascii="Verdana" w:eastAsia="Times New Roman" w:hAnsi="Verdana" w:cs="Times New Roman"/>
-                <w:color w:val="000000"/>
-                <w:sz w:val="20"/>
-                <w:szCs w:val="20"/>
-              </w:rPr>
-              <w:t xml:space="preserve"> increases its size by 50% of the array size.</w:t>
+            <w:r>
+              <w:rPr>
+                <w:rFonts w:ascii="Verdana" w:eastAsia="Times New Roman" w:hAnsi="Verdana" w:cs="Times New Roman"/>
+                <w:color w:val="000000"/>
+                <w:sz w:val="20"/>
+                <w:szCs w:val="20"/>
+              </w:rPr>
+              <w:t>ArrayList increases its size by 50% of the array size.</w:t>
             </w:r>
           </w:p>
         </w:tc>
@@ -716,27 +661,7 @@
           <w:sz w:val="32"/>
           <w:szCs w:val="32"/>
         </w:rPr>
-        <w:t xml:space="preserve">2) What is the difference between </w:t>
-      </w:r>
-      <w:proofErr w:type="spellStart"/>
-      <w:r>
-        <w:rPr>
-          <w:rFonts w:ascii="Helvetica" w:eastAsia="Times New Roman" w:hAnsi="Helvetica" w:cs="Helvetica"/>
-          <w:color w:val="610B4B"/>
-          <w:sz w:val="32"/>
-          <w:szCs w:val="32"/>
-        </w:rPr>
-        <w:t>ArrayList</w:t>
-      </w:r>
-      <w:proofErr w:type="spellEnd"/>
-      <w:r>
-        <w:rPr>
-          <w:rFonts w:ascii="Helvetica" w:eastAsia="Times New Roman" w:hAnsi="Helvetica" w:cs="Helvetica"/>
-          <w:color w:val="610B4B"/>
-          <w:sz w:val="32"/>
-          <w:szCs w:val="32"/>
-        </w:rPr>
-        <w:t xml:space="preserve"> and </w:t>
+        <w:t xml:space="preserve">2) What is the difference between ArrayList and </w:t>
       </w:r>
       <w:proofErr w:type="spellStart"/>
       <w:r>
@@ -849,7 +774,6 @@
                 <w:szCs w:val="26"/>
               </w:rPr>
             </w:pPr>
-            <w:proofErr w:type="spellStart"/>
             <w:r>
               <w:rPr>
                 <w:rFonts w:ascii="Times New Roman" w:eastAsia="Times New Roman" w:hAnsi="Times New Roman" w:cs="Times New Roman"/>
@@ -861,7 +785,6 @@
               </w:rPr>
               <w:t>ArrayList</w:t>
             </w:r>
-            <w:proofErr w:type="spellEnd"/>
           </w:p>
         </w:tc>
         <w:tc>
@@ -980,25 +903,14 @@
                 <w:szCs w:val="20"/>
               </w:rPr>
             </w:pPr>
-            <w:proofErr w:type="spellStart"/>
-            <w:r>
-              <w:rPr>
-                <w:rFonts w:ascii="Verdana" w:eastAsia="Times New Roman" w:hAnsi="Verdana" w:cs="Times New Roman"/>
-                <w:color w:val="000000"/>
-                <w:sz w:val="20"/>
-                <w:szCs w:val="20"/>
-              </w:rPr>
-              <w:t>ArrayList</w:t>
-            </w:r>
-            <w:proofErr w:type="spellEnd"/>
-            <w:r>
-              <w:rPr>
-                <w:rFonts w:ascii="Verdana" w:eastAsia="Times New Roman" w:hAnsi="Verdana" w:cs="Times New Roman"/>
-                <w:color w:val="000000"/>
-                <w:sz w:val="20"/>
-                <w:szCs w:val="20"/>
-              </w:rPr>
-              <w:t xml:space="preserve"> uses a dynamic array.</w:t>
+            <w:r>
+              <w:rPr>
+                <w:rFonts w:ascii="Verdana" w:eastAsia="Times New Roman" w:hAnsi="Verdana" w:cs="Times New Roman"/>
+                <w:color w:val="000000"/>
+                <w:sz w:val="20"/>
+                <w:szCs w:val="20"/>
+              </w:rPr>
+              <w:t>ArrayList uses a dynamic array.</w:t>
             </w:r>
           </w:p>
         </w:tc>
@@ -1130,25 +1042,14 @@
                 <w:szCs w:val="20"/>
               </w:rPr>
             </w:pPr>
-            <w:proofErr w:type="spellStart"/>
-            <w:r>
-              <w:rPr>
-                <w:rFonts w:ascii="Verdana" w:eastAsia="Times New Roman" w:hAnsi="Verdana" w:cs="Times New Roman"/>
-                <w:color w:val="000000"/>
-                <w:sz w:val="20"/>
-                <w:szCs w:val="20"/>
-              </w:rPr>
-              <w:t>ArrayList</w:t>
-            </w:r>
-            <w:proofErr w:type="spellEnd"/>
-            <w:r>
-              <w:rPr>
-                <w:rFonts w:ascii="Verdana" w:eastAsia="Times New Roman" w:hAnsi="Verdana" w:cs="Times New Roman"/>
-                <w:color w:val="000000"/>
-                <w:sz w:val="20"/>
-                <w:szCs w:val="20"/>
-              </w:rPr>
-              <w:t xml:space="preserve"> is not efficient for manipulation because a lot of shifting is required.</w:t>
+            <w:r>
+              <w:rPr>
+                <w:rFonts w:ascii="Verdana" w:eastAsia="Times New Roman" w:hAnsi="Verdana" w:cs="Times New Roman"/>
+                <w:color w:val="000000"/>
+                <w:sz w:val="20"/>
+                <w:szCs w:val="20"/>
+              </w:rPr>
+              <w:t>ArrayList is not efficient for manipulation because a lot of shifting is required.</w:t>
             </w:r>
           </w:p>
         </w:tc>
@@ -1280,25 +1181,14 @@
                 <w:szCs w:val="20"/>
               </w:rPr>
             </w:pPr>
-            <w:proofErr w:type="spellStart"/>
-            <w:r>
-              <w:rPr>
-                <w:rFonts w:ascii="Verdana" w:eastAsia="Times New Roman" w:hAnsi="Verdana" w:cs="Times New Roman"/>
-                <w:color w:val="000000"/>
-                <w:sz w:val="20"/>
-                <w:szCs w:val="20"/>
-              </w:rPr>
-              <w:t>ArrayList</w:t>
-            </w:r>
-            <w:proofErr w:type="spellEnd"/>
-            <w:r>
-              <w:rPr>
-                <w:rFonts w:ascii="Verdana" w:eastAsia="Times New Roman" w:hAnsi="Verdana" w:cs="Times New Roman"/>
-                <w:color w:val="000000"/>
-                <w:sz w:val="20"/>
-                <w:szCs w:val="20"/>
-              </w:rPr>
-              <w:t xml:space="preserve"> is better to store and fetch data.</w:t>
+            <w:r>
+              <w:rPr>
+                <w:rFonts w:ascii="Verdana" w:eastAsia="Times New Roman" w:hAnsi="Verdana" w:cs="Times New Roman"/>
+                <w:color w:val="000000"/>
+                <w:sz w:val="20"/>
+                <w:szCs w:val="20"/>
+              </w:rPr>
+              <w:t>ArrayList is better to store and fetch data.</w:t>
             </w:r>
           </w:p>
         </w:tc>
@@ -1397,27 +1287,7 @@
           <w:sz w:val="32"/>
           <w:szCs w:val="32"/>
         </w:rPr>
-        <w:t xml:space="preserve">3) What is the difference between Iterator and </w:t>
-      </w:r>
-      <w:proofErr w:type="spellStart"/>
-      <w:r>
-        <w:rPr>
-          <w:rFonts w:ascii="Helvetica" w:eastAsia="Times New Roman" w:hAnsi="Helvetica" w:cs="Helvetica"/>
-          <w:color w:val="610B4B"/>
-          <w:sz w:val="32"/>
-          <w:szCs w:val="32"/>
-        </w:rPr>
-        <w:t>ListIterator</w:t>
-      </w:r>
-      <w:proofErr w:type="spellEnd"/>
-      <w:r>
-        <w:rPr>
-          <w:rFonts w:ascii="Helvetica" w:eastAsia="Times New Roman" w:hAnsi="Helvetica" w:cs="Helvetica"/>
-          <w:color w:val="610B4B"/>
-          <w:sz w:val="32"/>
-          <w:szCs w:val="32"/>
-        </w:rPr>
-        <w:t>?</w:t>
+        <w:t>3) What is the difference between Iterator and ListIterator?</w:t>
       </w:r>
     </w:p>
     <w:p>
@@ -1439,27 +1309,7 @@
           <w:sz w:val="20"/>
           <w:szCs w:val="20"/>
         </w:rPr>
-        <w:t xml:space="preserve">Iterator traverses the elements in forward direction only whereas </w:t>
-      </w:r>
-      <w:proofErr w:type="spellStart"/>
-      <w:r>
-        <w:rPr>
-          <w:rFonts w:ascii="Verdana" w:eastAsia="Times New Roman" w:hAnsi="Verdana" w:cs="Times New Roman"/>
-          <w:color w:val="000000"/>
-          <w:sz w:val="20"/>
-          <w:szCs w:val="20"/>
-        </w:rPr>
-        <w:t>ListIterator</w:t>
-      </w:r>
-      <w:proofErr w:type="spellEnd"/>
-      <w:r>
-        <w:rPr>
-          <w:rFonts w:ascii="Verdana" w:eastAsia="Times New Roman" w:hAnsi="Verdana" w:cs="Times New Roman"/>
-          <w:color w:val="000000"/>
-          <w:sz w:val="20"/>
-          <w:szCs w:val="20"/>
-        </w:rPr>
-        <w:t xml:space="preserve"> traverses the elements in forward and backward direction.</w:t>
+        <w:t>Iterator traverses the elements in forward direction only whereas ListIterator traverses the elements in forward and backward direction.</w:t>
       </w:r>
     </w:p>
     <w:tbl>
@@ -1590,7 +1440,6 @@
                 <w:szCs w:val="26"/>
               </w:rPr>
             </w:pPr>
-            <w:proofErr w:type="spellStart"/>
             <w:r>
               <w:rPr>
                 <w:rFonts w:ascii="Times New Roman" w:eastAsia="Times New Roman" w:hAnsi="Times New Roman" w:cs="Times New Roman"/>
@@ -1602,7 +1451,6 @@
               </w:rPr>
               <w:t>ListIterator</w:t>
             </w:r>
-            <w:proofErr w:type="spellEnd"/>
           </w:p>
         </w:tc>
       </w:tr>
@@ -1722,25 +1570,14 @@
                 <w:szCs w:val="20"/>
               </w:rPr>
             </w:pPr>
-            <w:proofErr w:type="spellStart"/>
-            <w:r>
-              <w:rPr>
-                <w:rFonts w:ascii="Verdana" w:eastAsia="Times New Roman" w:hAnsi="Verdana" w:cs="Times New Roman"/>
-                <w:color w:val="000000"/>
-                <w:sz w:val="20"/>
-                <w:szCs w:val="20"/>
-              </w:rPr>
-              <w:t>ListIterator</w:t>
-            </w:r>
-            <w:proofErr w:type="spellEnd"/>
-            <w:r>
-              <w:rPr>
-                <w:rFonts w:ascii="Verdana" w:eastAsia="Times New Roman" w:hAnsi="Verdana" w:cs="Times New Roman"/>
-                <w:color w:val="000000"/>
-                <w:sz w:val="20"/>
-                <w:szCs w:val="20"/>
-              </w:rPr>
-              <w:t xml:space="preserve"> traverses the elements in backward and forward directions both.</w:t>
+            <w:r>
+              <w:rPr>
+                <w:rFonts w:ascii="Verdana" w:eastAsia="Times New Roman" w:hAnsi="Verdana" w:cs="Times New Roman"/>
+                <w:color w:val="000000"/>
+                <w:sz w:val="20"/>
+                <w:szCs w:val="20"/>
+              </w:rPr>
+              <w:t>ListIterator traverses the elements in backward and forward directions both.</w:t>
             </w:r>
           </w:p>
         </w:tc>
@@ -1862,25 +1699,14 @@
                 <w:szCs w:val="20"/>
               </w:rPr>
             </w:pPr>
-            <w:proofErr w:type="spellStart"/>
-            <w:r>
-              <w:rPr>
-                <w:rFonts w:ascii="Verdana" w:eastAsia="Times New Roman" w:hAnsi="Verdana" w:cs="Times New Roman"/>
-                <w:color w:val="000000"/>
-                <w:sz w:val="20"/>
-                <w:szCs w:val="20"/>
-              </w:rPr>
-              <w:t>ListIterator</w:t>
-            </w:r>
-            <w:proofErr w:type="spellEnd"/>
-            <w:r>
-              <w:rPr>
-                <w:rFonts w:ascii="Verdana" w:eastAsia="Times New Roman" w:hAnsi="Verdana" w:cs="Times New Roman"/>
-                <w:color w:val="000000"/>
-                <w:sz w:val="20"/>
-                <w:szCs w:val="20"/>
-              </w:rPr>
-              <w:t xml:space="preserve"> can be used in List only.</w:t>
+            <w:r>
+              <w:rPr>
+                <w:rFonts w:ascii="Verdana" w:eastAsia="Times New Roman" w:hAnsi="Verdana" w:cs="Times New Roman"/>
+                <w:color w:val="000000"/>
+                <w:sz w:val="20"/>
+                <w:szCs w:val="20"/>
+              </w:rPr>
+              <w:t>ListIterator can be used in List only.</w:t>
             </w:r>
           </w:p>
         </w:tc>
@@ -2827,26 +2653,160 @@
           <w:sz w:val="32"/>
           <w:szCs w:val="32"/>
         </w:rPr>
-        <w:t xml:space="preserve"> and </w:t>
-      </w:r>
+        <w:t xml:space="preserve"> and HashMap?</w:t>
+      </w:r>
+    </w:p>
+    <w:p>
+      <w:pPr>
+        <w:shd w:val="clear" w:color="auto" w:fill="FFFFFF"/>
+        <w:spacing w:before="100" w:beforeAutospacing="1" w:after="100" w:afterAutospacing="1" w:line="345" w:lineRule="atLeast"/>
+        <w:jc w:val="both"/>
+        <w:rPr>
+          <w:rFonts w:ascii="Verdana" w:eastAsia="Times New Roman" w:hAnsi="Verdana" w:cs="Times New Roman"/>
+          <w:color w:val="000000"/>
+          <w:sz w:val="20"/>
+          <w:szCs w:val="20"/>
+        </w:rPr>
+      </w:pPr>
       <w:proofErr w:type="spellStart"/>
       <w:r>
+        <w:rPr>
+          <w:rFonts w:ascii="Verdana" w:eastAsia="Times New Roman" w:hAnsi="Verdana" w:cs="Times New Roman"/>
+          <w:color w:val="000000"/>
+          <w:sz w:val="20"/>
+          <w:szCs w:val="20"/>
+        </w:rPr>
+        <w:t>HashSet</w:t>
+      </w:r>
+      <w:proofErr w:type="spellEnd"/>
+      <w:r>
+        <w:rPr>
+          <w:rFonts w:ascii="Verdana" w:eastAsia="Times New Roman" w:hAnsi="Verdana" w:cs="Times New Roman"/>
+          <w:color w:val="000000"/>
+          <w:sz w:val="20"/>
+          <w:szCs w:val="20"/>
+        </w:rPr>
+        <w:t xml:space="preserve"> contains only values whereas HashMap contains entry(</w:t>
+      </w:r>
+      <w:proofErr w:type="spellStart"/>
+      <w:proofErr w:type="gramStart"/>
+      <w:r>
+        <w:rPr>
+          <w:rFonts w:ascii="Verdana" w:eastAsia="Times New Roman" w:hAnsi="Verdana" w:cs="Times New Roman"/>
+          <w:color w:val="000000"/>
+          <w:sz w:val="20"/>
+          <w:szCs w:val="20"/>
+        </w:rPr>
+        <w:t>key,value</w:t>
+      </w:r>
+      <w:proofErr w:type="spellEnd"/>
+      <w:proofErr w:type="gramEnd"/>
+      <w:r>
+        <w:rPr>
+          <w:rFonts w:ascii="Verdana" w:eastAsia="Times New Roman" w:hAnsi="Verdana" w:cs="Times New Roman"/>
+          <w:color w:val="000000"/>
+          <w:sz w:val="20"/>
+          <w:szCs w:val="20"/>
+        </w:rPr>
+        <w:t xml:space="preserve">). </w:t>
+      </w:r>
+      <w:proofErr w:type="spellStart"/>
+      <w:r>
+        <w:rPr>
+          <w:rFonts w:ascii="Verdana" w:eastAsia="Times New Roman" w:hAnsi="Verdana" w:cs="Times New Roman"/>
+          <w:color w:val="000000"/>
+          <w:sz w:val="20"/>
+          <w:szCs w:val="20"/>
+        </w:rPr>
+        <w:t>HashSet</w:t>
+      </w:r>
+      <w:proofErr w:type="spellEnd"/>
+      <w:r>
+        <w:rPr>
+          <w:rFonts w:ascii="Verdana" w:eastAsia="Times New Roman" w:hAnsi="Verdana" w:cs="Times New Roman"/>
+          <w:color w:val="000000"/>
+          <w:sz w:val="20"/>
+          <w:szCs w:val="20"/>
+        </w:rPr>
+        <w:t xml:space="preserve"> can be iterated but HashMap need to convert into Set to be iterated.</w:t>
+      </w:r>
+    </w:p>
+    <w:p>
+      <w:pPr>
+        <w:spacing w:after="0" w:line="240" w:lineRule="auto"/>
+        <w:jc w:val="both"/>
+        <w:rPr>
+          <w:rFonts w:ascii="Times New Roman" w:eastAsia="Times New Roman" w:hAnsi="Times New Roman" w:cs="Times New Roman"/>
+          <w:sz w:val="24"/>
+          <w:szCs w:val="24"/>
+        </w:rPr>
+      </w:pPr>
+      <w:r>
+        <w:rPr>
+          <w:rFonts w:ascii="Times New Roman" w:eastAsia="Times New Roman" w:hAnsi="Times New Roman" w:cs="Times New Roman"/>
+          <w:sz w:val="24"/>
+          <w:szCs w:val="24"/>
+        </w:rPr>
+        <w:pict>
+          <v:rect id="_x0000_i1033" style="width:0;height:.75pt" o:hralign="center" o:hrstd="t" o:hrnoshade="t" o:hr="t" fillcolor="#d4d4d4" stroked="f"/>
+        </w:pict>
+      </w:r>
+    </w:p>
+    <w:p>
+      <w:pPr>
+        <w:shd w:val="clear" w:color="auto" w:fill="FFFFFF"/>
+        <w:spacing w:before="100" w:beforeAutospacing="1" w:after="100" w:afterAutospacing="1" w:line="345" w:lineRule="atLeast"/>
+        <w:jc w:val="both"/>
+        <w:outlineLvl w:val="2"/>
         <w:rPr>
           <w:rFonts w:ascii="Helvetica" w:eastAsia="Times New Roman" w:hAnsi="Helvetica" w:cs="Helvetica"/>
           <w:color w:val="610B4B"/>
           <w:sz w:val="32"/>
           <w:szCs w:val="32"/>
         </w:rPr>
-        <w:t>HashMap</w:t>
-      </w:r>
-      <w:proofErr w:type="spellEnd"/>
-      <w:r>
+      </w:pPr>
+    </w:p>
+    <w:p>
+      <w:pPr>
+        <w:shd w:val="clear" w:color="auto" w:fill="FFFFFF"/>
+        <w:spacing w:before="100" w:beforeAutospacing="1" w:after="100" w:afterAutospacing="1" w:line="345" w:lineRule="atLeast"/>
+        <w:jc w:val="both"/>
+        <w:outlineLvl w:val="2"/>
         <w:rPr>
           <w:rFonts w:ascii="Helvetica" w:eastAsia="Times New Roman" w:hAnsi="Helvetica" w:cs="Helvetica"/>
           <w:color w:val="610B4B"/>
           <w:sz w:val="32"/>
           <w:szCs w:val="32"/>
         </w:rPr>
+      </w:pPr>
+      <w:r>
+        <w:rPr>
+          <w:rFonts w:ascii="Helvetica" w:eastAsia="Times New Roman" w:hAnsi="Helvetica" w:cs="Helvetica"/>
+          <w:color w:val="610B4B"/>
+          <w:sz w:val="32"/>
+          <w:szCs w:val="32"/>
+        </w:rPr>
+        <w:lastRenderedPageBreak/>
+        <w:t xml:space="preserve">9) What is the difference between HashMap and </w:t>
+      </w:r>
+      <w:proofErr w:type="spellStart"/>
+      <w:r>
+        <w:rPr>
+          <w:rFonts w:ascii="Helvetica" w:eastAsia="Times New Roman" w:hAnsi="Helvetica" w:cs="Helvetica"/>
+          <w:color w:val="610B4B"/>
+          <w:sz w:val="32"/>
+          <w:szCs w:val="32"/>
+        </w:rPr>
+        <w:t>TreeMap</w:t>
+      </w:r>
+      <w:proofErr w:type="spellEnd"/>
+      <w:r>
+        <w:rPr>
+          <w:rFonts w:ascii="Helvetica" w:eastAsia="Times New Roman" w:hAnsi="Helvetica" w:cs="Helvetica"/>
+          <w:color w:val="610B4B"/>
+          <w:sz w:val="32"/>
+          <w:szCs w:val="32"/>
+        </w:rPr>
         <w:t>?</w:t>
       </w:r>
     </w:p>
@@ -2862,6 +2822,35 @@
           <w:szCs w:val="20"/>
         </w:rPr>
       </w:pPr>
+      <w:r>
+        <w:rPr>
+          <w:rFonts w:ascii="Verdana" w:eastAsia="Times New Roman" w:hAnsi="Verdana" w:cs="Times New Roman"/>
+          <w:color w:val="000000"/>
+          <w:sz w:val="20"/>
+          <w:szCs w:val="20"/>
+        </w:rPr>
+        <w:t>HashMap maintains </w:t>
+      </w:r>
+      <w:r>
+        <w:rPr>
+          <w:rFonts w:ascii="Verdana" w:eastAsia="Times New Roman" w:hAnsi="Verdana" w:cs="Times New Roman"/>
+          <w:b/>
+          <w:bCs/>
+          <w:color w:val="000000"/>
+          <w:sz w:val="20"/>
+          <w:szCs w:val="20"/>
+        </w:rPr>
+        <w:t>no order</w:t>
+      </w:r>
+      <w:r>
+        <w:rPr>
+          <w:rFonts w:ascii="Verdana" w:eastAsia="Times New Roman" w:hAnsi="Verdana" w:cs="Times New Roman"/>
+          <w:color w:val="000000"/>
+          <w:sz w:val="20"/>
+          <w:szCs w:val="20"/>
+        </w:rPr>
+        <w:t xml:space="preserve"> but </w:t>
+      </w:r>
       <w:proofErr w:type="spellStart"/>
       <w:r>
         <w:rPr>
@@ -2870,7 +2859,7 @@
           <w:sz w:val="20"/>
           <w:szCs w:val="20"/>
         </w:rPr>
-        <w:t>HashSet</w:t>
+        <w:t>TreeMap</w:t>
       </w:r>
       <w:proofErr w:type="spellEnd"/>
       <w:r>
@@ -2880,89 +2869,27 @@
           <w:sz w:val="20"/>
           <w:szCs w:val="20"/>
         </w:rPr>
-        <w:t xml:space="preserve"> contains only values whereas </w:t>
-      </w:r>
-      <w:proofErr w:type="spellStart"/>
-      <w:r>
-        <w:rPr>
-          <w:rFonts w:ascii="Verdana" w:eastAsia="Times New Roman" w:hAnsi="Verdana" w:cs="Times New Roman"/>
-          <w:color w:val="000000"/>
-          <w:sz w:val="20"/>
-          <w:szCs w:val="20"/>
-        </w:rPr>
-        <w:t>HashMap</w:t>
-      </w:r>
-      <w:proofErr w:type="spellEnd"/>
-      <w:r>
-        <w:rPr>
-          <w:rFonts w:ascii="Verdana" w:eastAsia="Times New Roman" w:hAnsi="Verdana" w:cs="Times New Roman"/>
-          <w:color w:val="000000"/>
-          <w:sz w:val="20"/>
-          <w:szCs w:val="20"/>
-        </w:rPr>
-        <w:t xml:space="preserve"> contains entry(</w:t>
-      </w:r>
-      <w:proofErr w:type="spellStart"/>
-      <w:proofErr w:type="gramStart"/>
-      <w:r>
-        <w:rPr>
-          <w:rFonts w:ascii="Verdana" w:eastAsia="Times New Roman" w:hAnsi="Verdana" w:cs="Times New Roman"/>
-          <w:color w:val="000000"/>
-          <w:sz w:val="20"/>
-          <w:szCs w:val="20"/>
-        </w:rPr>
-        <w:t>key,value</w:t>
-      </w:r>
-      <w:proofErr w:type="spellEnd"/>
-      <w:proofErr w:type="gramEnd"/>
-      <w:r>
-        <w:rPr>
-          <w:rFonts w:ascii="Verdana" w:eastAsia="Times New Roman" w:hAnsi="Verdana" w:cs="Times New Roman"/>
-          <w:color w:val="000000"/>
-          <w:sz w:val="20"/>
-          <w:szCs w:val="20"/>
-        </w:rPr>
-        <w:t xml:space="preserve">). </w:t>
-      </w:r>
-      <w:proofErr w:type="spellStart"/>
-      <w:r>
-        <w:rPr>
-          <w:rFonts w:ascii="Verdana" w:eastAsia="Times New Roman" w:hAnsi="Verdana" w:cs="Times New Roman"/>
-          <w:color w:val="000000"/>
-          <w:sz w:val="20"/>
-          <w:szCs w:val="20"/>
-        </w:rPr>
-        <w:t>HashSet</w:t>
-      </w:r>
-      <w:proofErr w:type="spellEnd"/>
-      <w:r>
-        <w:rPr>
-          <w:rFonts w:ascii="Verdana" w:eastAsia="Times New Roman" w:hAnsi="Verdana" w:cs="Times New Roman"/>
-          <w:color w:val="000000"/>
-          <w:sz w:val="20"/>
-          <w:szCs w:val="20"/>
-        </w:rPr>
-        <w:t xml:space="preserve"> can be iterated but </w:t>
-      </w:r>
-      <w:proofErr w:type="spellStart"/>
-      <w:r>
-        <w:rPr>
-          <w:rFonts w:ascii="Verdana" w:eastAsia="Times New Roman" w:hAnsi="Verdana" w:cs="Times New Roman"/>
-          <w:color w:val="000000"/>
-          <w:sz w:val="20"/>
-          <w:szCs w:val="20"/>
-        </w:rPr>
-        <w:t>HashMap</w:t>
-      </w:r>
-      <w:proofErr w:type="spellEnd"/>
-      <w:r>
-        <w:rPr>
-          <w:rFonts w:ascii="Verdana" w:eastAsia="Times New Roman" w:hAnsi="Verdana" w:cs="Times New Roman"/>
-          <w:color w:val="000000"/>
-          <w:sz w:val="20"/>
-          <w:szCs w:val="20"/>
-        </w:rPr>
-        <w:t xml:space="preserve"> need to convert into Set to be iterated.</w:t>
+        <w:t xml:space="preserve"> maintains </w:t>
+      </w:r>
+      <w:r>
+        <w:rPr>
+          <w:rFonts w:ascii="Verdana" w:eastAsia="Times New Roman" w:hAnsi="Verdana" w:cs="Times New Roman"/>
+          <w:b/>
+          <w:bCs/>
+          <w:color w:val="000000"/>
+          <w:sz w:val="20"/>
+          <w:szCs w:val="20"/>
+        </w:rPr>
+        <w:t>ascending order</w:t>
+      </w:r>
+      <w:r>
+        <w:rPr>
+          <w:rFonts w:ascii="Verdana" w:eastAsia="Times New Roman" w:hAnsi="Verdana" w:cs="Times New Roman"/>
+          <w:color w:val="000000"/>
+          <w:sz w:val="20"/>
+          <w:szCs w:val="20"/>
+        </w:rPr>
+        <w:t>.</w:t>
       </w:r>
     </w:p>
     <w:p>
@@ -2982,7 +2909,7 @@
           <w:szCs w:val="24"/>
         </w:rPr>
         <w:pict>
-          <v:rect id="_x0000_i1033" style="width:0;height:.75pt" o:hralign="center" o:hrstd="t" o:hrnoshade="t" o:hr="t" fillcolor="#d4d4d4" stroked="f"/>
+          <v:rect id="_x0000_i1034" style="width:0;height:.75pt" o:hralign="center" o:hrstd="t" o:hrnoshade="t" o:hr="t" fillcolor="#d4d4d4" stroked="f"/>
         </w:pict>
       </w:r>
     </w:p>
@@ -2999,246 +2926,14 @@
           <w:szCs w:val="32"/>
         </w:rPr>
       </w:pPr>
-    </w:p>
-    <w:p>
-      <w:pPr>
-        <w:shd w:val="clear" w:color="auto" w:fill="FFFFFF"/>
-        <w:spacing w:before="100" w:beforeAutospacing="1" w:after="100" w:afterAutospacing="1" w:line="345" w:lineRule="atLeast"/>
-        <w:jc w:val="both"/>
-        <w:outlineLvl w:val="2"/>
+      <w:r>
         <w:rPr>
           <w:rFonts w:ascii="Helvetica" w:eastAsia="Times New Roman" w:hAnsi="Helvetica" w:cs="Helvetica"/>
           <w:color w:val="610B4B"/>
           <w:sz w:val="32"/>
           <w:szCs w:val="32"/>
         </w:rPr>
-      </w:pPr>
-      <w:r>
-        <w:rPr>
-          <w:rFonts w:ascii="Helvetica" w:eastAsia="Times New Roman" w:hAnsi="Helvetica" w:cs="Helvetica"/>
-          <w:color w:val="610B4B"/>
-          <w:sz w:val="32"/>
-          <w:szCs w:val="32"/>
-        </w:rPr>
-        <w:lastRenderedPageBreak/>
-        <w:t xml:space="preserve">9) What is the difference between </w:t>
-      </w:r>
-      <w:proofErr w:type="spellStart"/>
-      <w:r>
-        <w:rPr>
-          <w:rFonts w:ascii="Helvetica" w:eastAsia="Times New Roman" w:hAnsi="Helvetica" w:cs="Helvetica"/>
-          <w:color w:val="610B4B"/>
-          <w:sz w:val="32"/>
-          <w:szCs w:val="32"/>
-        </w:rPr>
-        <w:t>HashMap</w:t>
-      </w:r>
-      <w:proofErr w:type="spellEnd"/>
-      <w:r>
-        <w:rPr>
-          <w:rFonts w:ascii="Helvetica" w:eastAsia="Times New Roman" w:hAnsi="Helvetica" w:cs="Helvetica"/>
-          <w:color w:val="610B4B"/>
-          <w:sz w:val="32"/>
-          <w:szCs w:val="32"/>
-        </w:rPr>
-        <w:t xml:space="preserve"> and </w:t>
-      </w:r>
-      <w:proofErr w:type="spellStart"/>
-      <w:r>
-        <w:rPr>
-          <w:rFonts w:ascii="Helvetica" w:eastAsia="Times New Roman" w:hAnsi="Helvetica" w:cs="Helvetica"/>
-          <w:color w:val="610B4B"/>
-          <w:sz w:val="32"/>
-          <w:szCs w:val="32"/>
-        </w:rPr>
-        <w:t>TreeMap</w:t>
-      </w:r>
-      <w:proofErr w:type="spellEnd"/>
-      <w:r>
-        <w:rPr>
-          <w:rFonts w:ascii="Helvetica" w:eastAsia="Times New Roman" w:hAnsi="Helvetica" w:cs="Helvetica"/>
-          <w:color w:val="610B4B"/>
-          <w:sz w:val="32"/>
-          <w:szCs w:val="32"/>
-        </w:rPr>
-        <w:t>?</w:t>
-      </w:r>
-    </w:p>
-    <w:p>
-      <w:pPr>
-        <w:shd w:val="clear" w:color="auto" w:fill="FFFFFF"/>
-        <w:spacing w:before="100" w:beforeAutospacing="1" w:after="100" w:afterAutospacing="1" w:line="345" w:lineRule="atLeast"/>
-        <w:jc w:val="both"/>
-        <w:rPr>
-          <w:rFonts w:ascii="Verdana" w:eastAsia="Times New Roman" w:hAnsi="Verdana" w:cs="Times New Roman"/>
-          <w:color w:val="000000"/>
-          <w:sz w:val="20"/>
-          <w:szCs w:val="20"/>
-        </w:rPr>
-      </w:pPr>
-      <w:proofErr w:type="spellStart"/>
-      <w:r>
-        <w:rPr>
-          <w:rFonts w:ascii="Verdana" w:eastAsia="Times New Roman" w:hAnsi="Verdana" w:cs="Times New Roman"/>
-          <w:color w:val="000000"/>
-          <w:sz w:val="20"/>
-          <w:szCs w:val="20"/>
-        </w:rPr>
-        <w:t>HashMap</w:t>
-      </w:r>
-      <w:proofErr w:type="spellEnd"/>
-      <w:r>
-        <w:rPr>
-          <w:rFonts w:ascii="Verdana" w:eastAsia="Times New Roman" w:hAnsi="Verdana" w:cs="Times New Roman"/>
-          <w:color w:val="000000"/>
-          <w:sz w:val="20"/>
-          <w:szCs w:val="20"/>
-        </w:rPr>
-        <w:t xml:space="preserve"> maintains </w:t>
-      </w:r>
-      <w:r>
-        <w:rPr>
-          <w:rFonts w:ascii="Verdana" w:eastAsia="Times New Roman" w:hAnsi="Verdana" w:cs="Times New Roman"/>
-          <w:b/>
-          <w:bCs/>
-          <w:color w:val="000000"/>
-          <w:sz w:val="20"/>
-          <w:szCs w:val="20"/>
-        </w:rPr>
-        <w:t>no order</w:t>
-      </w:r>
-      <w:r>
-        <w:rPr>
-          <w:rFonts w:ascii="Verdana" w:eastAsia="Times New Roman" w:hAnsi="Verdana" w:cs="Times New Roman"/>
-          <w:color w:val="000000"/>
-          <w:sz w:val="20"/>
-          <w:szCs w:val="20"/>
-        </w:rPr>
-        <w:t xml:space="preserve"> but </w:t>
-      </w:r>
-      <w:proofErr w:type="spellStart"/>
-      <w:r>
-        <w:rPr>
-          <w:rFonts w:ascii="Verdana" w:eastAsia="Times New Roman" w:hAnsi="Verdana" w:cs="Times New Roman"/>
-          <w:color w:val="000000"/>
-          <w:sz w:val="20"/>
-          <w:szCs w:val="20"/>
-        </w:rPr>
-        <w:t>TreeMap</w:t>
-      </w:r>
-      <w:proofErr w:type="spellEnd"/>
-      <w:r>
-        <w:rPr>
-          <w:rFonts w:ascii="Verdana" w:eastAsia="Times New Roman" w:hAnsi="Verdana" w:cs="Times New Roman"/>
-          <w:color w:val="000000"/>
-          <w:sz w:val="20"/>
-          <w:szCs w:val="20"/>
-        </w:rPr>
-        <w:t xml:space="preserve"> maintains </w:t>
-      </w:r>
-      <w:r>
-        <w:rPr>
-          <w:rFonts w:ascii="Verdana" w:eastAsia="Times New Roman" w:hAnsi="Verdana" w:cs="Times New Roman"/>
-          <w:b/>
-          <w:bCs/>
-          <w:color w:val="000000"/>
-          <w:sz w:val="20"/>
-          <w:szCs w:val="20"/>
-        </w:rPr>
-        <w:t>ascending order</w:t>
-      </w:r>
-      <w:r>
-        <w:rPr>
-          <w:rFonts w:ascii="Verdana" w:eastAsia="Times New Roman" w:hAnsi="Verdana" w:cs="Times New Roman"/>
-          <w:color w:val="000000"/>
-          <w:sz w:val="20"/>
-          <w:szCs w:val="20"/>
-        </w:rPr>
-        <w:t>.</w:t>
-      </w:r>
-    </w:p>
-    <w:p>
-      <w:pPr>
-        <w:spacing w:after="0" w:line="240" w:lineRule="auto"/>
-        <w:jc w:val="both"/>
-        <w:rPr>
-          <w:rFonts w:ascii="Times New Roman" w:eastAsia="Times New Roman" w:hAnsi="Times New Roman" w:cs="Times New Roman"/>
-          <w:sz w:val="24"/>
-          <w:szCs w:val="24"/>
-        </w:rPr>
-      </w:pPr>
-      <w:r>
-        <w:rPr>
-          <w:rFonts w:ascii="Times New Roman" w:eastAsia="Times New Roman" w:hAnsi="Times New Roman" w:cs="Times New Roman"/>
-          <w:sz w:val="24"/>
-          <w:szCs w:val="24"/>
-        </w:rPr>
-        <w:pict>
-          <v:rect id="_x0000_i1034" style="width:0;height:.75pt" o:hralign="center" o:hrstd="t" o:hrnoshade="t" o:hr="t" fillcolor="#d4d4d4" stroked="f"/>
-        </w:pict>
-      </w:r>
-    </w:p>
-    <w:p>
-      <w:pPr>
-        <w:shd w:val="clear" w:color="auto" w:fill="FFFFFF"/>
-        <w:spacing w:before="100" w:beforeAutospacing="1" w:after="100" w:afterAutospacing="1" w:line="345" w:lineRule="atLeast"/>
-        <w:jc w:val="both"/>
-        <w:outlineLvl w:val="2"/>
-        <w:rPr>
-          <w:rFonts w:ascii="Helvetica" w:eastAsia="Times New Roman" w:hAnsi="Helvetica" w:cs="Helvetica"/>
-          <w:color w:val="610B4B"/>
-          <w:sz w:val="32"/>
-          <w:szCs w:val="32"/>
-        </w:rPr>
-      </w:pPr>
-      <w:r>
-        <w:rPr>
-          <w:rFonts w:ascii="Helvetica" w:eastAsia="Times New Roman" w:hAnsi="Helvetica" w:cs="Helvetica"/>
-          <w:color w:val="610B4B"/>
-          <w:sz w:val="32"/>
-          <w:szCs w:val="32"/>
-        </w:rPr>
-        <w:t xml:space="preserve">10) What is the difference between </w:t>
-      </w:r>
-      <w:proofErr w:type="spellStart"/>
-      <w:r>
-        <w:rPr>
-          <w:rFonts w:ascii="Helvetica" w:eastAsia="Times New Roman" w:hAnsi="Helvetica" w:cs="Helvetica"/>
-          <w:color w:val="610B4B"/>
-          <w:sz w:val="32"/>
-          <w:szCs w:val="32"/>
-        </w:rPr>
-        <w:t>HashMap</w:t>
-      </w:r>
-      <w:proofErr w:type="spellEnd"/>
-      <w:r>
-        <w:rPr>
-          <w:rFonts w:ascii="Helvetica" w:eastAsia="Times New Roman" w:hAnsi="Helvetica" w:cs="Helvetica"/>
-          <w:color w:val="610B4B"/>
-          <w:sz w:val="32"/>
-          <w:szCs w:val="32"/>
-        </w:rPr>
-        <w:t xml:space="preserve"> and </w:t>
-      </w:r>
-      <w:proofErr w:type="spellStart"/>
-      <w:r>
-        <w:rPr>
-          <w:rFonts w:ascii="Helvetica" w:eastAsia="Times New Roman" w:hAnsi="Helvetica" w:cs="Helvetica"/>
-          <w:color w:val="610B4B"/>
-          <w:sz w:val="32"/>
-          <w:szCs w:val="32"/>
-        </w:rPr>
-        <w:t>Hashtable</w:t>
-      </w:r>
-      <w:proofErr w:type="spellEnd"/>
-      <w:r>
-        <w:rPr>
-          <w:rFonts w:ascii="Helvetica" w:eastAsia="Times New Roman" w:hAnsi="Helvetica" w:cs="Helvetica"/>
-          <w:color w:val="610B4B"/>
-          <w:sz w:val="32"/>
-          <w:szCs w:val="32"/>
-        </w:rPr>
-        <w:t>?</w:t>
+        <w:t>10) What is the difference between HashMap and Hashtable?</w:t>
       </w:r>
     </w:p>
     <w:tbl>
@@ -3331,7 +3026,6 @@
                 <w:szCs w:val="26"/>
               </w:rPr>
             </w:pPr>
-            <w:proofErr w:type="spellStart"/>
             <w:r>
               <w:rPr>
                 <w:rFonts w:ascii="Times New Roman" w:eastAsia="Times New Roman" w:hAnsi="Times New Roman" w:cs="Times New Roman"/>
@@ -3343,7 +3037,6 @@
               </w:rPr>
               <w:t>HashMap</w:t>
             </w:r>
-            <w:proofErr w:type="spellEnd"/>
           </w:p>
         </w:tc>
         <w:tc>
@@ -3371,7 +3064,6 @@
                 <w:szCs w:val="26"/>
               </w:rPr>
             </w:pPr>
-            <w:proofErr w:type="spellStart"/>
             <w:r>
               <w:rPr>
                 <w:rFonts w:ascii="Times New Roman" w:eastAsia="Times New Roman" w:hAnsi="Times New Roman" w:cs="Times New Roman"/>
@@ -3383,7 +3075,6 @@
               </w:rPr>
               <w:t>Hashtable</w:t>
             </w:r>
-            <w:proofErr w:type="spellEnd"/>
           </w:p>
         </w:tc>
       </w:tr>
@@ -3462,25 +3153,14 @@
                 <w:szCs w:val="20"/>
               </w:rPr>
             </w:pPr>
-            <w:proofErr w:type="spellStart"/>
-            <w:r>
-              <w:rPr>
-                <w:rFonts w:ascii="Verdana" w:eastAsia="Times New Roman" w:hAnsi="Verdana" w:cs="Times New Roman"/>
-                <w:color w:val="000000"/>
-                <w:sz w:val="20"/>
-                <w:szCs w:val="20"/>
-              </w:rPr>
-              <w:t>HashMap</w:t>
-            </w:r>
-            <w:proofErr w:type="spellEnd"/>
-            <w:r>
-              <w:rPr>
-                <w:rFonts w:ascii="Verdana" w:eastAsia="Times New Roman" w:hAnsi="Verdana" w:cs="Times New Roman"/>
-                <w:color w:val="000000"/>
-                <w:sz w:val="20"/>
-                <w:szCs w:val="20"/>
-              </w:rPr>
-              <w:t xml:space="preserve"> is not synchronized.</w:t>
+            <w:r>
+              <w:rPr>
+                <w:rFonts w:ascii="Verdana" w:eastAsia="Times New Roman" w:hAnsi="Verdana" w:cs="Times New Roman"/>
+                <w:color w:val="000000"/>
+                <w:sz w:val="20"/>
+                <w:szCs w:val="20"/>
+              </w:rPr>
+              <w:t>HashMap is not synchronized.</w:t>
             </w:r>
           </w:p>
         </w:tc>
@@ -3514,25 +3194,14 @@
                 <w:szCs w:val="20"/>
               </w:rPr>
             </w:pPr>
-            <w:proofErr w:type="spellStart"/>
-            <w:r>
-              <w:rPr>
-                <w:rFonts w:ascii="Verdana" w:eastAsia="Times New Roman" w:hAnsi="Verdana" w:cs="Times New Roman"/>
-                <w:color w:val="000000"/>
-                <w:sz w:val="20"/>
-                <w:szCs w:val="20"/>
-              </w:rPr>
-              <w:t>Hashtable</w:t>
-            </w:r>
-            <w:proofErr w:type="spellEnd"/>
-            <w:r>
-              <w:rPr>
-                <w:rFonts w:ascii="Verdana" w:eastAsia="Times New Roman" w:hAnsi="Verdana" w:cs="Times New Roman"/>
-                <w:color w:val="000000"/>
-                <w:sz w:val="20"/>
-                <w:szCs w:val="20"/>
-              </w:rPr>
-              <w:t xml:space="preserve"> is synchronized.</w:t>
+            <w:r>
+              <w:rPr>
+                <w:rFonts w:ascii="Verdana" w:eastAsia="Times New Roman" w:hAnsi="Verdana" w:cs="Times New Roman"/>
+                <w:color w:val="000000"/>
+                <w:sz w:val="20"/>
+                <w:szCs w:val="20"/>
+              </w:rPr>
+              <w:t>Hashtable is synchronized.</w:t>
             </w:r>
           </w:p>
         </w:tc>
@@ -3612,25 +3281,14 @@
                 <w:szCs w:val="20"/>
               </w:rPr>
             </w:pPr>
-            <w:proofErr w:type="spellStart"/>
-            <w:r>
-              <w:rPr>
-                <w:rFonts w:ascii="Verdana" w:eastAsia="Times New Roman" w:hAnsi="Verdana" w:cs="Times New Roman"/>
-                <w:color w:val="000000"/>
-                <w:sz w:val="20"/>
-                <w:szCs w:val="20"/>
-              </w:rPr>
-              <w:t>HashMap</w:t>
-            </w:r>
-            <w:proofErr w:type="spellEnd"/>
-            <w:r>
-              <w:rPr>
-                <w:rFonts w:ascii="Verdana" w:eastAsia="Times New Roman" w:hAnsi="Verdana" w:cs="Times New Roman"/>
-                <w:color w:val="000000"/>
-                <w:sz w:val="20"/>
-                <w:szCs w:val="20"/>
-              </w:rPr>
-              <w:t xml:space="preserve"> can contain one null key and multiple null values.</w:t>
+            <w:r>
+              <w:rPr>
+                <w:rFonts w:ascii="Verdana" w:eastAsia="Times New Roman" w:hAnsi="Verdana" w:cs="Times New Roman"/>
+                <w:color w:val="000000"/>
+                <w:sz w:val="20"/>
+                <w:szCs w:val="20"/>
+              </w:rPr>
+              <w:t>HashMap can contain one null key and multiple null values.</w:t>
             </w:r>
           </w:p>
         </w:tc>
@@ -3664,25 +3322,14 @@
                 <w:szCs w:val="20"/>
               </w:rPr>
             </w:pPr>
-            <w:proofErr w:type="spellStart"/>
-            <w:r>
-              <w:rPr>
-                <w:rFonts w:ascii="Verdana" w:eastAsia="Times New Roman" w:hAnsi="Verdana" w:cs="Times New Roman"/>
-                <w:color w:val="000000"/>
-                <w:sz w:val="20"/>
-                <w:szCs w:val="20"/>
-              </w:rPr>
-              <w:t>Hashtable</w:t>
-            </w:r>
-            <w:proofErr w:type="spellEnd"/>
-            <w:r>
-              <w:rPr>
-                <w:rFonts w:ascii="Verdana" w:eastAsia="Times New Roman" w:hAnsi="Verdana" w:cs="Times New Roman"/>
-                <w:color w:val="000000"/>
-                <w:sz w:val="20"/>
-                <w:szCs w:val="20"/>
-              </w:rPr>
-              <w:t xml:space="preserve"> cannot contain any null key or null value.</w:t>
+            <w:r>
+              <w:rPr>
+                <w:rFonts w:ascii="Verdana" w:eastAsia="Times New Roman" w:hAnsi="Verdana" w:cs="Times New Roman"/>
+                <w:color w:val="000000"/>
+                <w:sz w:val="20"/>
+                <w:szCs w:val="20"/>
+              </w:rPr>
+              <w:t>Hashtable cannot contain any null key or null value.</w:t>
             </w:r>
           </w:p>
         </w:tc>
@@ -5537,19 +5184,65 @@
           <w:sz w:val="32"/>
           <w:szCs w:val="32"/>
         </w:rPr>
-        <w:t xml:space="preserve">18) What is hash-collision in </w:t>
-      </w:r>
-      <w:proofErr w:type="spellStart"/>
-      <w:r>
+        <w:t>18) What is hash-collision in Hashtable and how it is handled in Java?</w:t>
+      </w:r>
+    </w:p>
+    <w:p>
+      <w:pPr>
+        <w:shd w:val="clear" w:color="auto" w:fill="FFFFFF"/>
+        <w:spacing w:before="100" w:beforeAutospacing="1" w:after="100" w:afterAutospacing="1" w:line="345" w:lineRule="atLeast"/>
+        <w:jc w:val="both"/>
+        <w:rPr>
+          <w:rFonts w:ascii="Verdana" w:eastAsia="Times New Roman" w:hAnsi="Verdana" w:cs="Times New Roman"/>
+          <w:color w:val="000000"/>
+          <w:sz w:val="20"/>
+          <w:szCs w:val="20"/>
+        </w:rPr>
+      </w:pPr>
+      <w:r>
+        <w:rPr>
+          <w:rFonts w:ascii="Verdana" w:eastAsia="Times New Roman" w:hAnsi="Verdana" w:cs="Times New Roman"/>
+          <w:color w:val="000000"/>
+          <w:sz w:val="20"/>
+          <w:szCs w:val="20"/>
+        </w:rPr>
+        <w:t>Two different keys with the same hash value is known as hash-collision. Two different entries will be kept in a single hash bucket to avoid the collision.</w:t>
+      </w:r>
+    </w:p>
+    <w:p>
+      <w:pPr>
+        <w:spacing w:after="0" w:line="240" w:lineRule="auto"/>
+        <w:jc w:val="both"/>
+        <w:rPr>
+          <w:rFonts w:ascii="Times New Roman" w:eastAsia="Times New Roman" w:hAnsi="Times New Roman" w:cs="Times New Roman"/>
+          <w:sz w:val="24"/>
+          <w:szCs w:val="24"/>
+        </w:rPr>
+      </w:pPr>
+      <w:r>
+        <w:rPr>
+          <w:rFonts w:ascii="Times New Roman" w:eastAsia="Times New Roman" w:hAnsi="Times New Roman" w:cs="Times New Roman"/>
+          <w:sz w:val="24"/>
+          <w:szCs w:val="24"/>
+        </w:rPr>
+        <w:pict>
+          <v:rect id="_x0000_i1043" style="width:0;height:.75pt" o:hralign="center" o:hrstd="t" o:hrnoshade="t" o:hr="t" fillcolor="#d4d4d4" stroked="f"/>
+        </w:pict>
+      </w:r>
+    </w:p>
+    <w:p>
+      <w:pPr>
+        <w:shd w:val="clear" w:color="auto" w:fill="FFFFFF"/>
+        <w:spacing w:before="100" w:beforeAutospacing="1" w:after="100" w:afterAutospacing="1" w:line="345" w:lineRule="atLeast"/>
+        <w:jc w:val="both"/>
+        <w:outlineLvl w:val="2"/>
         <w:rPr>
           <w:rFonts w:ascii="Helvetica" w:eastAsia="Times New Roman" w:hAnsi="Helvetica" w:cs="Helvetica"/>
           <w:color w:val="610B4B"/>
           <w:sz w:val="32"/>
           <w:szCs w:val="32"/>
         </w:rPr>
-        <w:t>Hashtable</w:t>
-      </w:r>
-      <w:proofErr w:type="spellEnd"/>
+      </w:pPr>
       <w:r>
         <w:rPr>
           <w:rFonts w:ascii="Helvetica" w:eastAsia="Times New Roman" w:hAnsi="Helvetica" w:cs="Helvetica"/>
@@ -5557,7 +5250,7 @@
           <w:sz w:val="32"/>
           <w:szCs w:val="32"/>
         </w:rPr>
-        <w:t xml:space="preserve"> and how it is handled in Java?</w:t>
+        <w:t>19) What is the Dictionary class?</w:t>
       </w:r>
     </w:p>
     <w:p>
@@ -5579,7 +5272,7 @@
           <w:sz w:val="20"/>
           <w:szCs w:val="20"/>
         </w:rPr>
-        <w:t>Two different keys with the same hash value is known as hash-collision. Two different entries will be kept in a single hash bucket to avoid the collision.</w:t>
+        <w:t>The Dictionary class provides the capability to store key-value pairs.</w:t>
       </w:r>
     </w:p>
     <w:p>
@@ -5599,7 +5292,7 @@
           <w:szCs w:val="24"/>
         </w:rPr>
         <w:pict>
-          <v:rect id="_x0000_i1043" style="width:0;height:.75pt" o:hralign="center" o:hrstd="t" o:hrnoshade="t" o:hr="t" fillcolor="#d4d4d4" stroked="f"/>
+          <v:rect id="_x0000_i1044" style="width:0;height:.75pt" o:hralign="center" o:hrstd="t" o:hrnoshade="t" o:hr="t" fillcolor="#d4d4d4" stroked="f"/>
         </w:pict>
       </w:r>
     </w:p>
@@ -5623,7 +5316,7 @@
           <w:sz w:val="32"/>
           <w:szCs w:val="32"/>
         </w:rPr>
-        <w:t>19) What is the Dictionary class?</w:t>
+        <w:t>20) What is the default size of load factor in hashing based collection?</w:t>
       </w:r>
     </w:p>
     <w:p>
@@ -5645,28 +5338,27 @@
           <w:sz w:val="20"/>
           <w:szCs w:val="20"/>
         </w:rPr>
-        <w:t>The Dictionary class provides the capability to store key-value pairs.</w:t>
-      </w:r>
-    </w:p>
-    <w:p>
-      <w:pPr>
-        <w:spacing w:after="0" w:line="240" w:lineRule="auto"/>
-        <w:jc w:val="both"/>
-        <w:rPr>
-          <w:rFonts w:ascii="Times New Roman" w:eastAsia="Times New Roman" w:hAnsi="Times New Roman" w:cs="Times New Roman"/>
-          <w:sz w:val="24"/>
-          <w:szCs w:val="24"/>
-        </w:rPr>
-      </w:pPr>
-      <w:r>
-        <w:rPr>
-          <w:rFonts w:ascii="Times New Roman" w:eastAsia="Times New Roman" w:hAnsi="Times New Roman" w:cs="Times New Roman"/>
-          <w:sz w:val="24"/>
-          <w:szCs w:val="24"/>
-        </w:rPr>
-        <w:pict>
-          <v:rect id="_x0000_i1044" style="width:0;height:.75pt" o:hralign="center" o:hrstd="t" o:hrnoshade="t" o:hr="t" fillcolor="#d4d4d4" stroked="f"/>
-        </w:pict>
+        <w:t>The default size of load factor is </w:t>
+      </w:r>
+      <w:r>
+        <w:rPr>
+          <w:rFonts w:ascii="Verdana" w:eastAsia="Times New Roman" w:hAnsi="Verdana" w:cs="Times New Roman"/>
+          <w:b/>
+          <w:bCs/>
+          <w:color w:val="000000"/>
+          <w:sz w:val="20"/>
+          <w:szCs w:val="20"/>
+        </w:rPr>
+        <w:t>0.75</w:t>
+      </w:r>
+      <w:r>
+        <w:rPr>
+          <w:rFonts w:ascii="Verdana" w:eastAsia="Times New Roman" w:hAnsi="Verdana" w:cs="Times New Roman"/>
+          <w:color w:val="000000"/>
+          <w:sz w:val="20"/>
+          <w:szCs w:val="20"/>
+        </w:rPr>
+        <w:t xml:space="preserve">. </w:t>
       </w:r>
     </w:p>
     <w:p>
@@ -5674,22 +5366,21 @@
         <w:shd w:val="clear" w:color="auto" w:fill="FFFFFF"/>
         <w:spacing w:before="100" w:beforeAutospacing="1" w:after="100" w:afterAutospacing="1" w:line="345" w:lineRule="atLeast"/>
         <w:jc w:val="both"/>
-        <w:outlineLvl w:val="2"/>
-        <w:rPr>
-          <w:rFonts w:ascii="Helvetica" w:eastAsia="Times New Roman" w:hAnsi="Helvetica" w:cs="Helvetica"/>
-          <w:color w:val="610B4B"/>
-          <w:sz w:val="32"/>
-          <w:szCs w:val="32"/>
-        </w:rPr>
-      </w:pPr>
-      <w:r>
-        <w:rPr>
-          <w:rFonts w:ascii="Helvetica" w:eastAsia="Times New Roman" w:hAnsi="Helvetica" w:cs="Helvetica"/>
-          <w:color w:val="610B4B"/>
-          <w:sz w:val="32"/>
-          <w:szCs w:val="32"/>
-        </w:rPr>
-        <w:t>20) What is the default size of load factor in hashing based collection?</w:t>
+        <w:rPr>
+          <w:rFonts w:ascii="Verdana" w:eastAsia="Times New Roman" w:hAnsi="Verdana" w:cs="Times New Roman"/>
+          <w:color w:val="000000"/>
+          <w:sz w:val="20"/>
+          <w:szCs w:val="20"/>
+        </w:rPr>
+      </w:pPr>
+      <w:r>
+        <w:rPr>
+          <w:rFonts w:ascii="Verdana" w:eastAsia="Times New Roman" w:hAnsi="Verdana" w:cs="Times New Roman"/>
+          <w:color w:val="000000"/>
+          <w:sz w:val="20"/>
+          <w:szCs w:val="20"/>
+        </w:rPr>
+        <w:t xml:space="preserve">The default capacity is computed as initial capacity * load factor. </w:t>
       </w:r>
     </w:p>
     <w:p>
@@ -5711,27 +5402,7 @@
           <w:sz w:val="20"/>
           <w:szCs w:val="20"/>
         </w:rPr>
-        <w:t>The default size of load factor is </w:t>
-      </w:r>
-      <w:r>
-        <w:rPr>
-          <w:rFonts w:ascii="Verdana" w:eastAsia="Times New Roman" w:hAnsi="Verdana" w:cs="Times New Roman"/>
-          <w:b/>
-          <w:bCs/>
-          <w:color w:val="000000"/>
-          <w:sz w:val="20"/>
-          <w:szCs w:val="20"/>
-        </w:rPr>
-        <w:t>0.75</w:t>
-      </w:r>
-      <w:r>
-        <w:rPr>
-          <w:rFonts w:ascii="Verdana" w:eastAsia="Times New Roman" w:hAnsi="Verdana" w:cs="Times New Roman"/>
-          <w:color w:val="000000"/>
-          <w:sz w:val="20"/>
-          <w:szCs w:val="20"/>
-        </w:rPr>
-        <w:t xml:space="preserve">. </w:t>
+        <w:t>For example, 16 * 0.75 = 12. So, 12 is the default capacity of Map.</w:t>
       </w:r>
     </w:p>
     <w:p>
@@ -5746,26 +5417,6 @@
           <w:szCs w:val="20"/>
         </w:rPr>
       </w:pPr>
-      <w:r>
-        <w:rPr>
-          <w:rFonts w:ascii="Verdana" w:eastAsia="Times New Roman" w:hAnsi="Verdana" w:cs="Times New Roman"/>
-          <w:color w:val="000000"/>
-          <w:sz w:val="20"/>
-          <w:szCs w:val="20"/>
-        </w:rPr>
-        <w:t xml:space="preserve">The default capacity is computed as </w:t>
-      </w:r>
-      <w:bookmarkStart w:id="0" w:name="_GoBack"/>
-      <w:bookmarkEnd w:id="0"/>
-      <w:r>
-        <w:rPr>
-          <w:rFonts w:ascii="Verdana" w:eastAsia="Times New Roman" w:hAnsi="Verdana" w:cs="Times New Roman"/>
-          <w:color w:val="000000"/>
-          <w:sz w:val="20"/>
-          <w:szCs w:val="20"/>
-        </w:rPr>
-        <w:t xml:space="preserve">initial capacity * load factor. </w:t>
-      </w:r>
     </w:p>
     <w:p>
       <w:pPr>
@@ -5779,14 +5430,645 @@
           <w:szCs w:val="20"/>
         </w:rPr>
       </w:pPr>
-      <w:r>
-        <w:rPr>
-          <w:rFonts w:ascii="Verdana" w:eastAsia="Times New Roman" w:hAnsi="Verdana" w:cs="Times New Roman"/>
-          <w:color w:val="000000"/>
-          <w:sz w:val="20"/>
-          <w:szCs w:val="20"/>
-        </w:rPr>
-        <w:t>For example, 16 * 0.75 = 12. So, 12 is the default capacity of Map.</w:t>
+    </w:p>
+    <w:p>
+      <w:pPr>
+        <w:shd w:val="clear" w:color="auto" w:fill="FFFFFF"/>
+        <w:spacing w:before="100" w:beforeAutospacing="1" w:after="100" w:afterAutospacing="1" w:line="345" w:lineRule="atLeast"/>
+        <w:jc w:val="both"/>
+        <w:rPr>
+          <w:rFonts w:ascii="Verdana" w:eastAsia="Times New Roman" w:hAnsi="Verdana" w:cs="Times New Roman"/>
+          <w:color w:val="000000"/>
+          <w:sz w:val="20"/>
+          <w:szCs w:val="20"/>
+        </w:rPr>
+      </w:pPr>
+    </w:p>
+    <w:p>
+      <w:pPr>
+        <w:numPr>
+          <w:ilvl w:val="0"/>
+          <w:numId w:val="1"/>
+        </w:numPr>
+        <w:contextualSpacing/>
+        <w:rPr>
+          <w:sz w:val="24"/>
+          <w:szCs w:val="24"/>
+        </w:rPr>
+      </w:pPr>
+      <w:r>
+        <w:rPr>
+          <w:color w:val="282625"/>
+          <w:sz w:val="24"/>
+          <w:szCs w:val="24"/>
+          <w:shd w:val="clear" w:color="auto" w:fill="FFFFFF"/>
+        </w:rPr>
+        <w:t xml:space="preserve">HashMap class has one nested interface with name Entry (Node from JDK 1.8) which implements one interface called </w:t>
+      </w:r>
+      <w:proofErr w:type="spellStart"/>
+      <w:r>
+        <w:rPr>
+          <w:color w:val="282625"/>
+          <w:sz w:val="24"/>
+          <w:szCs w:val="24"/>
+          <w:shd w:val="clear" w:color="auto" w:fill="FFFFFF"/>
+        </w:rPr>
+        <w:t>Map.Entry</w:t>
+      </w:r>
+      <w:proofErr w:type="spellEnd"/>
+      <w:r>
+        <w:rPr>
+          <w:color w:val="282625"/>
+          <w:sz w:val="24"/>
+          <w:szCs w:val="24"/>
+          <w:shd w:val="clear" w:color="auto" w:fill="FFFFFF"/>
+        </w:rPr>
+        <w:t xml:space="preserve"> interface </w:t>
+      </w:r>
+    </w:p>
+    <w:p>
+      <w:pPr>
+        <w:numPr>
+          <w:ilvl w:val="0"/>
+          <w:numId w:val="1"/>
+        </w:numPr>
+        <w:contextualSpacing/>
+        <w:rPr>
+          <w:sz w:val="24"/>
+          <w:szCs w:val="24"/>
+        </w:rPr>
+      </w:pPr>
+      <w:r>
+        <w:rPr>
+          <w:color w:val="282625"/>
+          <w:sz w:val="24"/>
+          <w:szCs w:val="24"/>
+          <w:shd w:val="clear" w:color="auto" w:fill="FFFFFF"/>
+        </w:rPr>
+        <w:t xml:space="preserve">Map interface is also having one method interface called Entry and this interface has got 3 method </w:t>
+      </w:r>
+    </w:p>
+    <w:p>
+      <w:pPr>
+        <w:numPr>
+          <w:ilvl w:val="0"/>
+          <w:numId w:val="1"/>
+        </w:numPr>
+        <w:contextualSpacing/>
+        <w:rPr>
+          <w:sz w:val="24"/>
+          <w:szCs w:val="24"/>
+        </w:rPr>
+      </w:pPr>
+      <w:r>
+        <w:rPr>
+          <w:color w:val="282625"/>
+          <w:sz w:val="24"/>
+          <w:szCs w:val="24"/>
+          <w:shd w:val="clear" w:color="auto" w:fill="FFFFFF"/>
+        </w:rPr>
+        <w:t xml:space="preserve">whenever we create the object of HashMap class using default Constructor and then one Entry (Node from JDK 1.8) class on array will be created of size 16 which is known as capacity of HashMap </w:t>
+      </w:r>
+    </w:p>
+    <w:p>
+      <w:pPr>
+        <w:numPr>
+          <w:ilvl w:val="0"/>
+          <w:numId w:val="1"/>
+        </w:numPr>
+        <w:contextualSpacing/>
+        <w:rPr>
+          <w:sz w:val="24"/>
+          <w:szCs w:val="24"/>
+        </w:rPr>
+      </w:pPr>
+      <w:r>
+        <w:rPr>
+          <w:color w:val="282625"/>
+          <w:sz w:val="24"/>
+          <w:szCs w:val="24"/>
+          <w:shd w:val="clear" w:color="auto" w:fill="FFFFFF"/>
+        </w:rPr>
+        <w:t xml:space="preserve">each index of this array is called a bucket </w:t>
+      </w:r>
+    </w:p>
+    <w:p>
+      <w:pPr>
+        <w:numPr>
+          <w:ilvl w:val="0"/>
+          <w:numId w:val="1"/>
+        </w:numPr>
+        <w:contextualSpacing/>
+        <w:rPr>
+          <w:sz w:val="24"/>
+          <w:szCs w:val="24"/>
+        </w:rPr>
+      </w:pPr>
+      <w:r>
+        <w:rPr>
+          <w:color w:val="282625"/>
+          <w:sz w:val="24"/>
+          <w:szCs w:val="24"/>
+          <w:shd w:val="clear" w:color="auto" w:fill="FFFFFF"/>
+        </w:rPr>
+        <w:t xml:space="preserve">and each bucket is a linked list </w:t>
+      </w:r>
+    </w:p>
+    <w:p>
+      <w:pPr>
+        <w:numPr>
+          <w:ilvl w:val="0"/>
+          <w:numId w:val="1"/>
+        </w:numPr>
+        <w:contextualSpacing/>
+        <w:rPr>
+          <w:sz w:val="24"/>
+          <w:szCs w:val="24"/>
+        </w:rPr>
+      </w:pPr>
+      <w:r>
+        <w:rPr>
+          <w:color w:val="282625"/>
+          <w:sz w:val="24"/>
+          <w:szCs w:val="24"/>
+          <w:shd w:val="clear" w:color="auto" w:fill="FFFFFF"/>
+        </w:rPr>
+        <w:t xml:space="preserve">whenever we add any key value pair in a HashMap class using a put () method then the put () method first convert this key value pair into the single object of Entry (Node from JDK 1.8) class </w:t>
+      </w:r>
+    </w:p>
+    <w:p>
+      <w:pPr>
+        <w:ind w:left="720"/>
+        <w:contextualSpacing/>
+        <w:rPr>
+          <w:color w:val="282625"/>
+          <w:sz w:val="24"/>
+          <w:szCs w:val="24"/>
+          <w:shd w:val="clear" w:color="auto" w:fill="FFFFFF"/>
+        </w:rPr>
+      </w:pPr>
+      <w:r>
+        <w:rPr>
+          <w:color w:val="282625"/>
+          <w:sz w:val="24"/>
+          <w:szCs w:val="24"/>
+          <w:shd w:val="clear" w:color="auto" w:fill="FFFFFF"/>
+        </w:rPr>
+        <w:lastRenderedPageBreak/>
+        <w:t>and this Entry (Node from JDK 1.8) class object is going to be stored into the array of this class which is defined in a HashMap class</w:t>
+      </w:r>
+    </w:p>
+    <w:p>
+      <w:pPr>
+        <w:ind w:left="720"/>
+        <w:contextualSpacing/>
+        <w:rPr>
+          <w:color w:val="282625"/>
+          <w:sz w:val="24"/>
+          <w:szCs w:val="24"/>
+          <w:shd w:val="clear" w:color="auto" w:fill="FFFFFF"/>
+        </w:rPr>
+      </w:pPr>
+    </w:p>
+    <w:p>
+      <w:pPr>
+        <w:ind w:left="720"/>
+        <w:contextualSpacing/>
+        <w:rPr>
+          <w:sz w:val="24"/>
+          <w:szCs w:val="24"/>
+        </w:rPr>
+      </w:pPr>
+      <w:r>
+        <w:rPr>
+          <w:sz w:val="24"/>
+          <w:szCs w:val="24"/>
+        </w:rPr>
+        <w:t>How an entry class object is stored in an array: -?</w:t>
+      </w:r>
+    </w:p>
+    <w:p>
+      <w:pPr>
+        <w:numPr>
+          <w:ilvl w:val="0"/>
+          <w:numId w:val="2"/>
+        </w:numPr>
+        <w:contextualSpacing/>
+        <w:rPr>
+          <w:sz w:val="24"/>
+          <w:szCs w:val="24"/>
+        </w:rPr>
+      </w:pPr>
+      <w:r>
+        <w:rPr>
+          <w:sz w:val="24"/>
+          <w:szCs w:val="24"/>
+        </w:rPr>
+        <w:t>one the hashcode of the key class object is first calculated</w:t>
+      </w:r>
+    </w:p>
+    <w:p>
+      <w:pPr>
+        <w:numPr>
+          <w:ilvl w:val="0"/>
+          <w:numId w:val="2"/>
+        </w:numPr>
+        <w:contextualSpacing/>
+        <w:rPr>
+          <w:sz w:val="24"/>
+          <w:szCs w:val="24"/>
+        </w:rPr>
+      </w:pPr>
+      <w:r>
+        <w:rPr>
+          <w:sz w:val="24"/>
+          <w:szCs w:val="24"/>
+        </w:rPr>
+        <w:t xml:space="preserve">calculating the remainder of this hashcode by dividing it via total number of bucket or capacity </w:t>
+      </w:r>
+    </w:p>
+    <w:p>
+      <w:pPr>
+        <w:numPr>
+          <w:ilvl w:val="0"/>
+          <w:numId w:val="2"/>
+        </w:numPr>
+        <w:contextualSpacing/>
+        <w:rPr>
+          <w:sz w:val="24"/>
+          <w:szCs w:val="24"/>
+        </w:rPr>
+      </w:pPr>
+      <w:r>
+        <w:rPr>
+          <w:sz w:val="24"/>
+          <w:szCs w:val="24"/>
+        </w:rPr>
+        <w:t>this reminder is treated as index of bucket</w:t>
+      </w:r>
+    </w:p>
+    <w:p>
+      <w:pPr>
+        <w:numPr>
+          <w:ilvl w:val="0"/>
+          <w:numId w:val="2"/>
+        </w:numPr>
+        <w:contextualSpacing/>
+        <w:rPr>
+          <w:sz w:val="24"/>
+          <w:szCs w:val="24"/>
+        </w:rPr>
+      </w:pPr>
+      <w:r>
+        <w:rPr>
+          <w:sz w:val="24"/>
+          <w:szCs w:val="24"/>
+        </w:rPr>
+        <w:t>once the bucket is decided then the equals method is called on a key class object and then passes existing key class object into this method one by one</w:t>
+      </w:r>
+    </w:p>
+    <w:p>
+      <w:pPr>
+        <w:numPr>
+          <w:ilvl w:val="1"/>
+          <w:numId w:val="2"/>
+        </w:numPr>
+        <w:contextualSpacing/>
+        <w:rPr>
+          <w:sz w:val="24"/>
+          <w:szCs w:val="24"/>
+        </w:rPr>
+      </w:pPr>
+      <w:r>
+        <w:rPr>
+          <w:sz w:val="24"/>
+          <w:szCs w:val="24"/>
+        </w:rPr>
+        <w:t xml:space="preserve">if the match is found from the entry class object, it does not add into the bucket but the value of the key in the bucket will be replaced by the new value </w:t>
+      </w:r>
+    </w:p>
+    <w:p>
+      <w:pPr>
+        <w:numPr>
+          <w:ilvl w:val="1"/>
+          <w:numId w:val="2"/>
+        </w:numPr>
+        <w:contextualSpacing/>
+        <w:rPr>
+          <w:sz w:val="24"/>
+          <w:szCs w:val="24"/>
+        </w:rPr>
+      </w:pPr>
+      <w:r>
+        <w:rPr>
+          <w:sz w:val="24"/>
+          <w:szCs w:val="24"/>
+        </w:rPr>
+        <w:t>otherwise this entry class object is added in a bucket as first node of the linked list which is maintained by a bucket</w:t>
+      </w:r>
+    </w:p>
+    <w:p>
+      <w:pPr>
+        <w:rPr>
+          <w:sz w:val="24"/>
+          <w:szCs w:val="24"/>
+        </w:rPr>
+      </w:pPr>
+      <w:r>
+        <w:rPr>
+          <w:sz w:val="24"/>
+          <w:szCs w:val="24"/>
+        </w:rPr>
+        <w:t>Some important points on HashMap</w:t>
+      </w:r>
+    </w:p>
+    <w:p>
+      <w:pPr>
+        <w:numPr>
+          <w:ilvl w:val="0"/>
+          <w:numId w:val="3"/>
+        </w:numPr>
+        <w:contextualSpacing/>
+        <w:rPr>
+          <w:sz w:val="24"/>
+          <w:szCs w:val="24"/>
+        </w:rPr>
+      </w:pPr>
+      <w:r>
+        <w:rPr>
+          <w:sz w:val="24"/>
+          <w:szCs w:val="24"/>
+        </w:rPr>
+        <w:t>the default size of array is 16 (always a power of 2) and the load factors means whenever the size of HashMap reaches to 75% of the current size i.e. 12, it will double its size by re</w:t>
+      </w:r>
+      <w:r>
+        <w:rPr>
+          <w:sz w:val="24"/>
+          <w:szCs w:val="24"/>
+        </w:rPr>
+        <w:t>-</w:t>
+      </w:r>
+      <w:bookmarkStart w:id="0" w:name="_GoBack"/>
+      <w:bookmarkEnd w:id="0"/>
+      <w:r>
+        <w:rPr>
+          <w:sz w:val="24"/>
+          <w:szCs w:val="24"/>
+        </w:rPr>
+        <w:t xml:space="preserve">computing the hash codes of existing Data Structure elements </w:t>
+      </w:r>
+    </w:p>
+    <w:p>
+      <w:pPr>
+        <w:numPr>
+          <w:ilvl w:val="0"/>
+          <w:numId w:val="3"/>
+        </w:numPr>
+        <w:contextualSpacing/>
+        <w:rPr>
+          <w:sz w:val="24"/>
+          <w:szCs w:val="24"/>
+        </w:rPr>
+      </w:pPr>
+      <w:r>
+        <w:rPr>
+          <w:sz w:val="24"/>
+          <w:szCs w:val="24"/>
+        </w:rPr>
+        <w:t xml:space="preserve">to avoid re-hashing of data structure (as it degrades the performance) as element grow it is best practice to explicitly give the size of HashMap while creating it </w:t>
+      </w:r>
+    </w:p>
+    <w:p>
+      <w:pPr>
+        <w:numPr>
+          <w:ilvl w:val="1"/>
+          <w:numId w:val="3"/>
+        </w:numPr>
+        <w:contextualSpacing/>
+        <w:rPr>
+          <w:sz w:val="24"/>
+          <w:szCs w:val="24"/>
+        </w:rPr>
+      </w:pPr>
+      <w:r>
+        <w:rPr>
+          <w:sz w:val="24"/>
+          <w:szCs w:val="24"/>
+        </w:rPr>
+        <w:t xml:space="preserve">it never gives the capacity to high and the load factor too low </w:t>
+      </w:r>
+    </w:p>
+    <w:p>
+      <w:pPr>
+        <w:numPr>
+          <w:ilvl w:val="0"/>
+          <w:numId w:val="3"/>
+        </w:numPr>
+        <w:contextualSpacing/>
+        <w:rPr>
+          <w:sz w:val="24"/>
+          <w:szCs w:val="24"/>
+        </w:rPr>
+      </w:pPr>
+      <w:r>
+        <w:rPr>
+          <w:sz w:val="24"/>
+          <w:szCs w:val="24"/>
+        </w:rPr>
+        <w:t xml:space="preserve">Since Java is multithreaded it is very possible that more than one thread might be using same HashMap and then they both realize the need for resizing the HashMap at the same time, which lead to race condition </w:t>
+      </w:r>
+    </w:p>
+    <w:p>
+      <w:pPr>
+        <w:ind w:left="360"/>
+        <w:rPr>
+          <w:sz w:val="24"/>
+          <w:szCs w:val="24"/>
+        </w:rPr>
+      </w:pPr>
+      <w:r>
+        <w:rPr>
+          <w:sz w:val="24"/>
+          <w:szCs w:val="24"/>
+        </w:rPr>
+        <w:t>what is race condition with respect to HashMap?</w:t>
+      </w:r>
+    </w:p>
+    <w:p>
+      <w:pPr>
+        <w:ind w:left="360"/>
+        <w:rPr>
+          <w:sz w:val="24"/>
+          <w:szCs w:val="24"/>
+        </w:rPr>
+      </w:pPr>
+      <w:r>
+        <w:rPr>
+          <w:sz w:val="24"/>
+          <w:szCs w:val="24"/>
+        </w:rPr>
+        <w:t xml:space="preserve">when to said see the need for resizing the same HashMap, they might end up adding the elements of old buckets to the new buckets simultaneously and hence might lead to infinite loops. </w:t>
+      </w:r>
+    </w:p>
+    <w:p>
+      <w:pPr>
+        <w:ind w:left="360"/>
+        <w:rPr>
+          <w:sz w:val="24"/>
+          <w:szCs w:val="24"/>
+        </w:rPr>
+      </w:pPr>
+      <w:r>
+        <w:rPr>
+          <w:sz w:val="24"/>
+          <w:szCs w:val="24"/>
+        </w:rPr>
+        <w:t>in case of Collision i.e. when there are different keys with same hashcode, internally we use singly linked list to store the elements and we store every new element at the head of a linked list to avoid tail traversing and hence at the time of resizing the entire sequence of object in the linked list gets reversed, during which there are chances of infinite loop.</w:t>
+      </w:r>
+    </w:p>
+    <w:p>
+      <w:pPr>
+        <w:ind w:left="360"/>
+        <w:rPr>
+          <w:sz w:val="24"/>
+          <w:szCs w:val="24"/>
+        </w:rPr>
+      </w:pPr>
+      <w:r>
+        <w:rPr>
+          <w:sz w:val="24"/>
+          <w:szCs w:val="24"/>
+        </w:rPr>
+        <w:t>example =&gt; let's assume there are three keys with the same hashcode and hence are stored in linked list inside a bucket</w:t>
+      </w:r>
+    </w:p>
+    <w:p>
+      <w:pPr>
+        <w:ind w:left="360"/>
+        <w:rPr>
+          <w:sz w:val="24"/>
+          <w:szCs w:val="24"/>
+        </w:rPr>
+      </w:pPr>
+    </w:p>
+    <w:p>
+      <w:pPr>
+        <w:ind w:left="360"/>
+        <w:rPr>
+          <w:sz w:val="24"/>
+          <w:szCs w:val="24"/>
+        </w:rPr>
+      </w:pPr>
+    </w:p>
+    <w:p>
+      <w:pPr>
+        <w:ind w:left="360"/>
+        <w:rPr>
+          <w:sz w:val="24"/>
+          <w:szCs w:val="24"/>
+        </w:rPr>
+      </w:pPr>
+    </w:p>
+    <w:p>
+      <w:pPr>
+        <w:ind w:left="360"/>
+        <w:rPr>
+          <w:sz w:val="24"/>
+          <w:szCs w:val="24"/>
+        </w:rPr>
+      </w:pPr>
+    </w:p>
+    <w:p>
+      <w:pPr>
+        <w:ind w:left="360"/>
+        <w:rPr>
+          <w:sz w:val="24"/>
+          <w:szCs w:val="24"/>
+        </w:rPr>
+      </w:pPr>
+      <w:r>
+        <w:rPr>
+          <w:sz w:val="24"/>
+          <w:szCs w:val="24"/>
+        </w:rPr>
+        <w:lastRenderedPageBreak/>
+        <w:t xml:space="preserve"> which becomes infinite loop for the next iteration and thread hangs here.</w:t>
+      </w:r>
+    </w:p>
+    <w:p>
+      <w:pPr>
+        <w:ind w:left="360"/>
+        <w:rPr>
+          <w:sz w:val="24"/>
+          <w:szCs w:val="24"/>
+        </w:rPr>
+      </w:pPr>
+    </w:p>
+    <w:p>
+      <w:pPr>
+        <w:ind w:left="360"/>
+        <w:rPr>
+          <w:sz w:val="24"/>
+          <w:szCs w:val="24"/>
+        </w:rPr>
+      </w:pPr>
+    </w:p>
+    <w:p>
+      <w:pPr>
+        <w:ind w:left="360"/>
+        <w:rPr>
+          <w:color w:val="282625"/>
+          <w:sz w:val="24"/>
+          <w:szCs w:val="24"/>
+          <w:shd w:val="clear" w:color="auto" w:fill="FFFFFF"/>
+        </w:rPr>
+      </w:pPr>
+      <w:r>
+        <w:rPr>
+          <w:color w:val="282625"/>
+          <w:sz w:val="24"/>
+          <w:szCs w:val="24"/>
+          <w:shd w:val="clear" w:color="auto" w:fill="FFFFFF"/>
+        </w:rPr>
+        <w:t>The HashMap class uses a Hash table to implement the map interface. The HashMap class in not thread safe and permits only one null key and null value.</w:t>
+      </w:r>
+    </w:p>
+    <w:p>
+      <w:pPr>
+        <w:ind w:left="360"/>
+        <w:rPr>
+          <w:color w:val="282625"/>
+          <w:sz w:val="24"/>
+          <w:szCs w:val="24"/>
+          <w:shd w:val="clear" w:color="auto" w:fill="FFFFFF"/>
+        </w:rPr>
+      </w:pPr>
+      <w:r>
+        <w:rPr>
+          <w:color w:val="282625"/>
+          <w:sz w:val="24"/>
+          <w:szCs w:val="24"/>
+          <w:shd w:val="clear" w:color="auto" w:fill="FFFFFF"/>
+        </w:rPr>
+        <w:t xml:space="preserve">the HashMap class is roughly equal to the Hashtable except that it is unsynchronized and permits null. This class makes no guarantee as to the order of the map </w:t>
+      </w:r>
+    </w:p>
+    <w:p>
+      <w:pPr>
+        <w:ind w:left="360"/>
+        <w:rPr>
+          <w:sz w:val="24"/>
+          <w:szCs w:val="24"/>
+        </w:rPr>
+      </w:pPr>
+      <w:r>
+        <w:rPr>
+          <w:color w:val="282625"/>
+          <w:sz w:val="24"/>
+          <w:szCs w:val="24"/>
+          <w:shd w:val="clear" w:color="auto" w:fill="FFFFFF"/>
+        </w:rPr>
+        <w:t>HashMap can be synchronized by using a method map m = collection synchronized map</w:t>
       </w:r>
     </w:p>
     <w:p>
@@ -5802,6 +6084,287 @@
     </w:sectPr>
   </w:body>
 </w:document>
+</file>
+
+<file path=word/numbering.xml><?xml version="1.0" encoding="utf-8"?>
+<w:numbering xmlns:wpc="http://schemas.microsoft.com/office/word/2010/wordprocessingCanvas" xmlns:cx="http://schemas.microsoft.com/office/drawing/2014/chartex" xmlns:cx1="http://schemas.microsoft.com/office/drawing/2015/9/8/chartex" xmlns:mc="http://schemas.openxmlformats.org/markup-compatibility/2006" xmlns:o="urn:schemas-microsoft-com:office:office" xmlns:r="http://schemas.openxmlformats.org/officeDocument/2006/relationships" xmlns:m="http://schemas.openxmlformats.org/officeDocument/2006/math" xmlns:v="urn:schemas-microsoft-com:vml" xmlns:wp14="http://schemas.microsoft.com/office/word/2010/wordprocessingDrawing" xmlns:wp="http://schemas.openxmlformats.org/drawingml/2006/wordprocessingDrawing" xmlns:w10="urn:schemas-microsoft-com:office:word" xmlns:w="http://schemas.openxmlformats.org/wordprocessingml/2006/main" xmlns:w14="http://schemas.microsoft.com/office/word/2010/wordml" xmlns:w15="http://schemas.microsoft.com/office/word/2012/wordml" xmlns:w16se="http://schemas.microsoft.com/office/word/2015/wordml/symex" xmlns:wpg="http://schemas.microsoft.com/office/word/2010/wordprocessingGroup" xmlns:wpi="http://schemas.microsoft.com/office/word/2010/wordprocessingInk" xmlns:wne="http://schemas.microsoft.com/office/word/2006/wordml" xmlns:wps="http://schemas.microsoft.com/office/word/2010/wordprocessingShape" mc:Ignorable="w14 w15 w16se wp14">
+  <w:abstractNum w:abstractNumId="0" w15:restartNumberingAfterBreak="0">
+    <w:nsid w:val="0410191B"/>
+    <w:multiLevelType w:val="hybridMultilevel"/>
+    <w:tmpl w:val="95241B04"/>
+    <w:lvl w:ilvl="0" w:tplc="0409000F">
+      <w:start w:val="1"/>
+      <w:numFmt w:val="decimal"/>
+      <w:lvlText w:val="%1."/>
+      <w:lvlJc w:val="left"/>
+      <w:pPr>
+        <w:ind w:left="720" w:hanging="360"/>
+      </w:pPr>
+      <w:rPr>
+        <w:rFonts w:hint="default"/>
+      </w:rPr>
+    </w:lvl>
+    <w:lvl w:ilvl="1" w:tplc="04090019" w:tentative="1">
+      <w:start w:val="1"/>
+      <w:numFmt w:val="lowerLetter"/>
+      <w:lvlText w:val="%2."/>
+      <w:lvlJc w:val="left"/>
+      <w:pPr>
+        <w:ind w:left="1440" w:hanging="360"/>
+      </w:pPr>
+    </w:lvl>
+    <w:lvl w:ilvl="2" w:tplc="0409001B" w:tentative="1">
+      <w:start w:val="1"/>
+      <w:numFmt w:val="lowerRoman"/>
+      <w:lvlText w:val="%3."/>
+      <w:lvlJc w:val="right"/>
+      <w:pPr>
+        <w:ind w:left="2160" w:hanging="180"/>
+      </w:pPr>
+    </w:lvl>
+    <w:lvl w:ilvl="3" w:tplc="0409000F" w:tentative="1">
+      <w:start w:val="1"/>
+      <w:numFmt w:val="decimal"/>
+      <w:lvlText w:val="%4."/>
+      <w:lvlJc w:val="left"/>
+      <w:pPr>
+        <w:ind w:left="2880" w:hanging="360"/>
+      </w:pPr>
+    </w:lvl>
+    <w:lvl w:ilvl="4" w:tplc="04090019" w:tentative="1">
+      <w:start w:val="1"/>
+      <w:numFmt w:val="lowerLetter"/>
+      <w:lvlText w:val="%5."/>
+      <w:lvlJc w:val="left"/>
+      <w:pPr>
+        <w:ind w:left="3600" w:hanging="360"/>
+      </w:pPr>
+    </w:lvl>
+    <w:lvl w:ilvl="5" w:tplc="0409001B" w:tentative="1">
+      <w:start w:val="1"/>
+      <w:numFmt w:val="lowerRoman"/>
+      <w:lvlText w:val="%6."/>
+      <w:lvlJc w:val="right"/>
+      <w:pPr>
+        <w:ind w:left="4320" w:hanging="180"/>
+      </w:pPr>
+    </w:lvl>
+    <w:lvl w:ilvl="6" w:tplc="0409000F" w:tentative="1">
+      <w:start w:val="1"/>
+      <w:numFmt w:val="decimal"/>
+      <w:lvlText w:val="%7."/>
+      <w:lvlJc w:val="left"/>
+      <w:pPr>
+        <w:ind w:left="5040" w:hanging="360"/>
+      </w:pPr>
+    </w:lvl>
+    <w:lvl w:ilvl="7" w:tplc="04090019" w:tentative="1">
+      <w:start w:val="1"/>
+      <w:numFmt w:val="lowerLetter"/>
+      <w:lvlText w:val="%8."/>
+      <w:lvlJc w:val="left"/>
+      <w:pPr>
+        <w:ind w:left="5760" w:hanging="360"/>
+      </w:pPr>
+    </w:lvl>
+    <w:lvl w:ilvl="8" w:tplc="0409001B" w:tentative="1">
+      <w:start w:val="1"/>
+      <w:numFmt w:val="lowerRoman"/>
+      <w:lvlText w:val="%9."/>
+      <w:lvlJc w:val="right"/>
+      <w:pPr>
+        <w:ind w:left="6480" w:hanging="180"/>
+      </w:pPr>
+    </w:lvl>
+  </w:abstractNum>
+  <w:abstractNum w:abstractNumId="1" w15:restartNumberingAfterBreak="0">
+    <w:nsid w:val="16DE697B"/>
+    <w:multiLevelType w:val="hybridMultilevel"/>
+    <w:tmpl w:val="68920C44"/>
+    <w:lvl w:ilvl="0" w:tplc="0409000F">
+      <w:start w:val="1"/>
+      <w:numFmt w:val="decimal"/>
+      <w:lvlText w:val="%1."/>
+      <w:lvlJc w:val="left"/>
+      <w:pPr>
+        <w:ind w:left="720" w:hanging="360"/>
+      </w:pPr>
+      <w:rPr>
+        <w:rFonts w:hint="default"/>
+      </w:rPr>
+    </w:lvl>
+    <w:lvl w:ilvl="1" w:tplc="04090019">
+      <w:start w:val="1"/>
+      <w:numFmt w:val="lowerLetter"/>
+      <w:lvlText w:val="%2."/>
+      <w:lvlJc w:val="left"/>
+      <w:pPr>
+        <w:ind w:left="1440" w:hanging="360"/>
+      </w:pPr>
+    </w:lvl>
+    <w:lvl w:ilvl="2" w:tplc="0409001B" w:tentative="1">
+      <w:start w:val="1"/>
+      <w:numFmt w:val="lowerRoman"/>
+      <w:lvlText w:val="%3."/>
+      <w:lvlJc w:val="right"/>
+      <w:pPr>
+        <w:ind w:left="2160" w:hanging="180"/>
+      </w:pPr>
+    </w:lvl>
+    <w:lvl w:ilvl="3" w:tplc="0409000F" w:tentative="1">
+      <w:start w:val="1"/>
+      <w:numFmt w:val="decimal"/>
+      <w:lvlText w:val="%4."/>
+      <w:lvlJc w:val="left"/>
+      <w:pPr>
+        <w:ind w:left="2880" w:hanging="360"/>
+      </w:pPr>
+    </w:lvl>
+    <w:lvl w:ilvl="4" w:tplc="04090019" w:tentative="1">
+      <w:start w:val="1"/>
+      <w:numFmt w:val="lowerLetter"/>
+      <w:lvlText w:val="%5."/>
+      <w:lvlJc w:val="left"/>
+      <w:pPr>
+        <w:ind w:left="3600" w:hanging="360"/>
+      </w:pPr>
+    </w:lvl>
+    <w:lvl w:ilvl="5" w:tplc="0409001B" w:tentative="1">
+      <w:start w:val="1"/>
+      <w:numFmt w:val="lowerRoman"/>
+      <w:lvlText w:val="%6."/>
+      <w:lvlJc w:val="right"/>
+      <w:pPr>
+        <w:ind w:left="4320" w:hanging="180"/>
+      </w:pPr>
+    </w:lvl>
+    <w:lvl w:ilvl="6" w:tplc="0409000F" w:tentative="1">
+      <w:start w:val="1"/>
+      <w:numFmt w:val="decimal"/>
+      <w:lvlText w:val="%7."/>
+      <w:lvlJc w:val="left"/>
+      <w:pPr>
+        <w:ind w:left="5040" w:hanging="360"/>
+      </w:pPr>
+    </w:lvl>
+    <w:lvl w:ilvl="7" w:tplc="04090019" w:tentative="1">
+      <w:start w:val="1"/>
+      <w:numFmt w:val="lowerLetter"/>
+      <w:lvlText w:val="%8."/>
+      <w:lvlJc w:val="left"/>
+      <w:pPr>
+        <w:ind w:left="5760" w:hanging="360"/>
+      </w:pPr>
+    </w:lvl>
+    <w:lvl w:ilvl="8" w:tplc="0409001B" w:tentative="1">
+      <w:start w:val="1"/>
+      <w:numFmt w:val="lowerRoman"/>
+      <w:lvlText w:val="%9."/>
+      <w:lvlJc w:val="right"/>
+      <w:pPr>
+        <w:ind w:left="6480" w:hanging="180"/>
+      </w:pPr>
+    </w:lvl>
+  </w:abstractNum>
+  <w:abstractNum w:abstractNumId="2" w15:restartNumberingAfterBreak="0">
+    <w:nsid w:val="6AA50A5B"/>
+    <w:multiLevelType w:val="hybridMultilevel"/>
+    <w:tmpl w:val="59383680"/>
+    <w:lvl w:ilvl="0" w:tplc="12327F9E">
+      <w:start w:val="1"/>
+      <w:numFmt w:val="decimal"/>
+      <w:lvlText w:val="%1."/>
+      <w:lvlJc w:val="left"/>
+      <w:pPr>
+        <w:ind w:left="1080" w:hanging="360"/>
+      </w:pPr>
+      <w:rPr>
+        <w:rFonts w:hint="default"/>
+      </w:rPr>
+    </w:lvl>
+    <w:lvl w:ilvl="1" w:tplc="04090019">
+      <w:start w:val="1"/>
+      <w:numFmt w:val="lowerLetter"/>
+      <w:lvlText w:val="%2."/>
+      <w:lvlJc w:val="left"/>
+      <w:pPr>
+        <w:ind w:left="1800" w:hanging="360"/>
+      </w:pPr>
+    </w:lvl>
+    <w:lvl w:ilvl="2" w:tplc="0409001B" w:tentative="1">
+      <w:start w:val="1"/>
+      <w:numFmt w:val="lowerRoman"/>
+      <w:lvlText w:val="%3."/>
+      <w:lvlJc w:val="right"/>
+      <w:pPr>
+        <w:ind w:left="2520" w:hanging="180"/>
+      </w:pPr>
+    </w:lvl>
+    <w:lvl w:ilvl="3" w:tplc="0409000F" w:tentative="1">
+      <w:start w:val="1"/>
+      <w:numFmt w:val="decimal"/>
+      <w:lvlText w:val="%4."/>
+      <w:lvlJc w:val="left"/>
+      <w:pPr>
+        <w:ind w:left="3240" w:hanging="360"/>
+      </w:pPr>
+    </w:lvl>
+    <w:lvl w:ilvl="4" w:tplc="04090019" w:tentative="1">
+      <w:start w:val="1"/>
+      <w:numFmt w:val="lowerLetter"/>
+      <w:lvlText w:val="%5."/>
+      <w:lvlJc w:val="left"/>
+      <w:pPr>
+        <w:ind w:left="3960" w:hanging="360"/>
+      </w:pPr>
+    </w:lvl>
+    <w:lvl w:ilvl="5" w:tplc="0409001B" w:tentative="1">
+      <w:start w:val="1"/>
+      <w:numFmt w:val="lowerRoman"/>
+      <w:lvlText w:val="%6."/>
+      <w:lvlJc w:val="right"/>
+      <w:pPr>
+        <w:ind w:left="4680" w:hanging="180"/>
+      </w:pPr>
+    </w:lvl>
+    <w:lvl w:ilvl="6" w:tplc="0409000F" w:tentative="1">
+      <w:start w:val="1"/>
+      <w:numFmt w:val="decimal"/>
+      <w:lvlText w:val="%7."/>
+      <w:lvlJc w:val="left"/>
+      <w:pPr>
+        <w:ind w:left="5400" w:hanging="360"/>
+      </w:pPr>
+    </w:lvl>
+    <w:lvl w:ilvl="7" w:tplc="04090019" w:tentative="1">
+      <w:start w:val="1"/>
+      <w:numFmt w:val="lowerLetter"/>
+      <w:lvlText w:val="%8."/>
+      <w:lvlJc w:val="left"/>
+      <w:pPr>
+        <w:ind w:left="6120" w:hanging="360"/>
+      </w:pPr>
+    </w:lvl>
+    <w:lvl w:ilvl="8" w:tplc="0409001B" w:tentative="1">
+      <w:start w:val="1"/>
+      <w:numFmt w:val="lowerRoman"/>
+      <w:lvlText w:val="%9."/>
+      <w:lvlJc w:val="right"/>
+      <w:pPr>
+        <w:ind w:left="6840" w:hanging="180"/>
+      </w:pPr>
+    </w:lvl>
+  </w:abstractNum>
+  <w:num w:numId="1">
+    <w:abstractNumId w:val="0"/>
+  </w:num>
+  <w:num w:numId="2">
+    <w:abstractNumId w:val="2"/>
+  </w:num>
+  <w:num w:numId="3">
+    <w:abstractNumId w:val="1"/>
+  </w:num>
+</w:numbering>
 </file>
 
 <file path=word/styles.xml><?xml version="1.0" encoding="utf-8"?>

</xml_diff>